<commit_message>
changed to align right
</commit_message>
<xml_diff>
--- a/Final Project Files/Homepage w examples.docx
+++ b/Final Project Files/Homepage w examples.docx
@@ -51,13 +51,8 @@
       <w:pPr>
         <w:ind w:right="-720"/>
       </w:pPr>
-      <w:proofErr w:type="gramStart"/>
-      <w:r>
-        <w:t>{ What’s</w:t>
-      </w:r>
-      <w:proofErr w:type="gramEnd"/>
-      <w:r>
-        <w:t xml:space="preserve"> Not to Love? }</w:t>
+      <w:r>
+        <w:t>{ What’s Not to Love? }</w:t>
       </w:r>
     </w:p>
     <w:p>
@@ -72,16 +67,16 @@
     </w:p>
     <w:p>
       <w:pPr>
-        <w:ind w:right="-720"/>
+        <w:ind w:left="-540" w:right="-720"/>
       </w:pPr>
       <w:r>
         <w:rPr>
           <w:noProof/>
         </w:rPr>
         <w:pict>
-          <v:shape id="_x0000_s1030" type="#_x0000_t202" style="position:absolute;margin-left:558pt;margin-top:5.65pt;width:2in;height:17.65pt;z-index:251659264;mso-wrap-edited:f;mso-position-horizontal:absolute;mso-position-vertical:absolute" wrapcoords="0 0 21600 0 21600 21600 0 21600 0 0" filled="f" strokecolor="black [3213]">
+          <v:shape id="_x0000_s1030" type="#_x0000_t202" style="position:absolute;left:0;text-align:left;margin-left:558pt;margin-top:5.65pt;width:2in;height:17.65pt;z-index:251659264;mso-wrap-edited:f;mso-position-horizontal:absolute;mso-position-vertical:absolute" wrapcoords="0 0 21600 0 21600 21600 0 21600 0 0" filled="f" strokecolor="black [3213]">
             <v:fill o:detectmouseclick="t"/>
-            <v:textbox inset=",7.2pt,,7.2pt">
+            <v:textbox style="mso-next-textbox:#_x0000_s1030" inset=",7.2pt,,7.2pt">
               <w:txbxContent>
                 <w:p/>
               </w:txbxContent>
@@ -91,7 +86,7 @@
         </w:pict>
       </w:r>
       <w:r>
-        <w:t>About</w:t>
+        <w:t>Movies</w:t>
       </w:r>
       <w:r>
         <w:tab/>
@@ -100,7 +95,19 @@
         <w:tab/>
       </w:r>
       <w:r>
-        <w:t xml:space="preserve">  </w:t>
+        <w:t xml:space="preserve"> </w:t>
+      </w:r>
+      <w:r>
+        <w:t>TV Shows</w:t>
+      </w:r>
+      <w:r>
+        <w:tab/>
+      </w:r>
+      <w:r>
+        <w:tab/>
+      </w:r>
+      <w:r>
+        <w:t xml:space="preserve"> </w:t>
       </w:r>
       <w:r>
         <w:t>Genre</w:t>
@@ -112,19 +119,10 @@
         <w:tab/>
       </w:r>
       <w:r>
-        <w:t xml:space="preserve">           </w:t>
+        <w:tab/>
       </w:r>
       <w:r>
         <w:t>Release Date</w:t>
-      </w:r>
-      <w:r>
-        <w:tab/>
-      </w:r>
-      <w:r>
-        <w:tab/>
-      </w:r>
-      <w:r>
-        <w:t>Platform</w:t>
       </w:r>
       <w:r>
         <w:tab/>
@@ -146,12 +144,12 @@
     <w:tbl>
       <w:tblPr>
         <w:tblStyle w:val="TableGrid"/>
-        <w:tblpPr w:leftFromText="180" w:rightFromText="180" w:vertAnchor="text" w:horzAnchor="page" w:tblpX="1549" w:tblpY="128"/>
+        <w:tblpPr w:leftFromText="180" w:rightFromText="180" w:vertAnchor="text" w:horzAnchor="page" w:tblpX="775" w:tblpY="128"/>
         <w:tblW w:w="0" w:type="auto"/>
         <w:tblLook w:val="00BF"/>
       </w:tblPr>
       <w:tblGrid>
-        <w:gridCol w:w="1278"/>
+        <w:gridCol w:w="1908"/>
       </w:tblGrid>
       <w:tr>
         <w:trPr>
@@ -159,11 +157,11 @@
         </w:trPr>
         <w:tc>
           <w:tcPr>
-            <w:tcW w:w="1278" w:type="dxa"/>
-          </w:tcPr>
-          <w:p>
-            <w:r>
-              <w:t>Bio</w:t>
+            <w:tcW w:w="1908" w:type="dxa"/>
+          </w:tcPr>
+          <w:p>
+            <w:r>
+              <w:t>Comedy</w:t>
             </w:r>
           </w:p>
         </w:tc>
@@ -174,11 +172,11 @@
         </w:trPr>
         <w:tc>
           <w:tcPr>
-            <w:tcW w:w="1278" w:type="dxa"/>
-          </w:tcPr>
-          <w:p>
-            <w:r>
-              <w:t>FAQ</w:t>
+            <w:tcW w:w="1908" w:type="dxa"/>
+          </w:tcPr>
+          <w:p>
+            <w:r>
+              <w:t>Drama</w:t>
             </w:r>
           </w:p>
         </w:tc>
@@ -189,11 +187,72 @@
         </w:trPr>
         <w:tc>
           <w:tcPr>
-            <w:tcW w:w="1278" w:type="dxa"/>
-          </w:tcPr>
-          <w:p>
-            <w:r>
-              <w:t>Contact</w:t>
+            <w:tcW w:w="1908" w:type="dxa"/>
+          </w:tcPr>
+          <w:p>
+            <w:r>
+              <w:t>Thriller/Crime</w:t>
+            </w:r>
+          </w:p>
+          <w:p/>
+        </w:tc>
+      </w:tr>
+      <w:tr>
+        <w:trPr>
+          <w:trHeight w:val="557"/>
+        </w:trPr>
+        <w:tc>
+          <w:tcPr>
+            <w:tcW w:w="1908" w:type="dxa"/>
+          </w:tcPr>
+          <w:p>
+            <w:r>
+              <w:t>Animated</w:t>
+            </w:r>
+          </w:p>
+        </w:tc>
+      </w:tr>
+      <w:tr>
+        <w:trPr>
+          <w:trHeight w:val="557"/>
+        </w:trPr>
+        <w:tc>
+          <w:tcPr>
+            <w:tcW w:w="1908" w:type="dxa"/>
+          </w:tcPr>
+          <w:p>
+            <w:r>
+              <w:t>Adapted</w:t>
+            </w:r>
+          </w:p>
+        </w:tc>
+      </w:tr>
+      <w:tr>
+        <w:trPr>
+          <w:trHeight w:val="557"/>
+        </w:trPr>
+        <w:tc>
+          <w:tcPr>
+            <w:tcW w:w="1908" w:type="dxa"/>
+          </w:tcPr>
+          <w:p>
+            <w:r>
+              <w:t>Series</w:t>
+            </w:r>
+          </w:p>
+        </w:tc>
+      </w:tr>
+      <w:tr>
+        <w:trPr>
+          <w:trHeight w:val="557"/>
+        </w:trPr>
+        <w:tc>
+          <w:tcPr>
+            <w:tcW w:w="1908" w:type="dxa"/>
+          </w:tcPr>
+          <w:p>
+            <w:r>
+              <w:t>Awards Season</w:t>
             </w:r>
           </w:p>
         </w:tc>
@@ -251,6 +310,9 @@
             <w:r>
               <w:t>Thriller</w:t>
             </w:r>
+            <w:r>
+              <w:t>/Crime</w:t>
+            </w:r>
           </w:p>
         </w:tc>
       </w:tr>
@@ -264,7 +326,7 @@
           </w:tcPr>
           <w:p>
             <w:r>
-              <w:t>Children’s</w:t>
+              <w:t>Animated</w:t>
             </w:r>
           </w:p>
         </w:tc>
@@ -294,138 +356,7 @@
           </w:tcPr>
           <w:p>
             <w:r>
-              <w:t>Awards Season</w:t>
-            </w:r>
-          </w:p>
-        </w:tc>
-      </w:tr>
-      <w:tr>
-        <w:trPr>
-          <w:trHeight w:val="593"/>
-        </w:trPr>
-        <w:tc>
-          <w:tcPr>
-            <w:tcW w:w="1846" w:type="dxa"/>
-          </w:tcPr>
-          <w:p>
-            <w:r>
-              <w:t>TV Shows</w:t>
-            </w:r>
-          </w:p>
-        </w:tc>
-      </w:tr>
-    </w:tbl>
-    <w:tbl>
-      <w:tblPr>
-        <w:tblStyle w:val="TableGrid"/>
-        <w:tblpPr w:leftFromText="180" w:rightFromText="180" w:vertAnchor="text" w:horzAnchor="page" w:tblpX="5149" w:tblpY="115"/>
-        <w:tblW w:w="0" w:type="auto"/>
-        <w:tblLook w:val="00BF"/>
-      </w:tblPr>
-      <w:tblGrid>
-        <w:gridCol w:w="1846"/>
-      </w:tblGrid>
-      <w:tr>
-        <w:trPr>
-          <w:trHeight w:val="593"/>
-        </w:trPr>
-        <w:tc>
-          <w:tcPr>
-            <w:tcW w:w="1846" w:type="dxa"/>
-          </w:tcPr>
-          <w:p>
-            <w:r>
-              <w:t>2016/New Release</w:t>
-            </w:r>
-          </w:p>
-        </w:tc>
-      </w:tr>
-      <w:tr>
-        <w:trPr>
-          <w:trHeight w:val="593"/>
-        </w:trPr>
-        <w:tc>
-          <w:tcPr>
-            <w:tcW w:w="1846" w:type="dxa"/>
-          </w:tcPr>
-          <w:p>
-            <w:r>
-              <w:t>2010s</w:t>
-            </w:r>
-          </w:p>
-        </w:tc>
-      </w:tr>
-      <w:tr>
-        <w:trPr>
-          <w:trHeight w:val="593"/>
-        </w:trPr>
-        <w:tc>
-          <w:tcPr>
-            <w:tcW w:w="1846" w:type="dxa"/>
-          </w:tcPr>
-          <w:p>
-            <w:r>
-              <w:t>2000s</w:t>
-            </w:r>
-          </w:p>
-        </w:tc>
-      </w:tr>
-      <w:tr>
-        <w:trPr>
-          <w:trHeight w:val="593"/>
-        </w:trPr>
-        <w:tc>
-          <w:tcPr>
-            <w:tcW w:w="1846" w:type="dxa"/>
-          </w:tcPr>
-          <w:p>
-            <w:r>
-              <w:t>90s</w:t>
-            </w:r>
-          </w:p>
-        </w:tc>
-      </w:tr>
-      <w:tr>
-        <w:trPr>
-          <w:trHeight w:val="593"/>
-        </w:trPr>
-        <w:tc>
-          <w:tcPr>
-            <w:tcW w:w="1846" w:type="dxa"/>
-          </w:tcPr>
-          <w:p>
-            <w:r>
-              <w:t>80s</w:t>
-            </w:r>
-          </w:p>
-        </w:tc>
-      </w:tr>
-      <w:tr>
-        <w:trPr>
-          <w:trHeight w:val="593"/>
-        </w:trPr>
-        <w:tc>
-          <w:tcPr>
-            <w:tcW w:w="1846" w:type="dxa"/>
-          </w:tcPr>
-          <w:p>
-            <w:r>
-              <w:t>70s</w:t>
-            </w:r>
-          </w:p>
-        </w:tc>
-      </w:tr>
-      <w:tr>
-        <w:trPr>
-          <w:trHeight w:val="593"/>
-        </w:trPr>
-        <w:tc>
-          <w:tcPr>
-            <w:tcW w:w="1846" w:type="dxa"/>
-          </w:tcPr>
-          <w:p>
-            <w:r>
-              <w:t>60s</w:t>
+              <w:t>Mini-Series</w:t>
             </w:r>
           </w:p>
         </w:tc>
@@ -451,7 +382,7 @@
           </w:tcPr>
           <w:p>
             <w:r>
-              <w:t>Currently in Theatres</w:t>
+              <w:t>New Releases</w:t>
             </w:r>
           </w:p>
         </w:tc>
@@ -466,7 +397,7 @@
           </w:tcPr>
           <w:p>
             <w:r>
-              <w:t>Currently on Air</w:t>
+              <w:t>2010s</w:t>
             </w:r>
           </w:p>
         </w:tc>
@@ -480,11 +411,9 @@
             <w:tcW w:w="1846" w:type="dxa"/>
           </w:tcPr>
           <w:p>
-            <w:proofErr w:type="spellStart"/>
-            <w:r>
-              <w:t>Netflix</w:t>
-            </w:r>
-            <w:proofErr w:type="spellEnd"/>
+            <w:r>
+              <w:t>2000s</w:t>
+            </w:r>
           </w:p>
         </w:tc>
       </w:tr>
@@ -498,7 +427,7 @@
           </w:tcPr>
           <w:p>
             <w:r>
-              <w:t>HBO</w:t>
+              <w:t>1990s</w:t>
             </w:r>
           </w:p>
         </w:tc>
@@ -512,11 +441,9 @@
             <w:tcW w:w="1846" w:type="dxa"/>
           </w:tcPr>
           <w:p>
-            <w:proofErr w:type="spellStart"/>
-            <w:r>
-              <w:t>Hulu</w:t>
-            </w:r>
-            <w:proofErr w:type="spellEnd"/>
+            <w:r>
+              <w:t>1980s</w:t>
+            </w:r>
           </w:p>
         </w:tc>
       </w:tr>
@@ -529,11 +456,9 @@
             <w:tcW w:w="1846" w:type="dxa"/>
           </w:tcPr>
           <w:p>
-            <w:proofErr w:type="spellStart"/>
-            <w:r>
-              <w:t>RedBox</w:t>
-            </w:r>
-            <w:proofErr w:type="spellEnd"/>
+            <w:r>
+              <w:t>1970s</w:t>
+            </w:r>
           </w:p>
         </w:tc>
       </w:tr>
@@ -547,7 +472,7 @@
           </w:tcPr>
           <w:p>
             <w:r>
-              <w:t>On Demand</w:t>
+              <w:t>1960s</w:t>
             </w:r>
           </w:p>
         </w:tc>
@@ -634,6 +559,107 @@
           <w:p>
             <w:r>
               <w:t>Decor</w:t>
+            </w:r>
+          </w:p>
+        </w:tc>
+      </w:tr>
+    </w:tbl>
+    <w:tbl>
+      <w:tblPr>
+        <w:tblStyle w:val="TableGrid"/>
+        <w:tblpPr w:leftFromText="180" w:rightFromText="180" w:vertAnchor="text" w:horzAnchor="page" w:tblpX="5149" w:tblpY="353"/>
+        <w:tblW w:w="0" w:type="auto"/>
+        <w:tblLook w:val="00BF"/>
+      </w:tblPr>
+      <w:tblGrid>
+        <w:gridCol w:w="1846"/>
+      </w:tblGrid>
+      <w:tr>
+        <w:trPr>
+          <w:trHeight w:val="593"/>
+        </w:trPr>
+        <w:tc>
+          <w:tcPr>
+            <w:tcW w:w="1846" w:type="dxa"/>
+          </w:tcPr>
+          <w:p>
+            <w:r>
+              <w:t>Comedy</w:t>
+            </w:r>
+          </w:p>
+        </w:tc>
+      </w:tr>
+      <w:tr>
+        <w:trPr>
+          <w:trHeight w:val="593"/>
+        </w:trPr>
+        <w:tc>
+          <w:tcPr>
+            <w:tcW w:w="1846" w:type="dxa"/>
+          </w:tcPr>
+          <w:p>
+            <w:r>
+              <w:t>Drama</w:t>
+            </w:r>
+          </w:p>
+        </w:tc>
+      </w:tr>
+      <w:tr>
+        <w:trPr>
+          <w:trHeight w:val="593"/>
+        </w:trPr>
+        <w:tc>
+          <w:tcPr>
+            <w:tcW w:w="1846" w:type="dxa"/>
+          </w:tcPr>
+          <w:p>
+            <w:r>
+              <w:t>Thriller/Crime</w:t>
+            </w:r>
+          </w:p>
+        </w:tc>
+      </w:tr>
+      <w:tr>
+        <w:trPr>
+          <w:trHeight w:val="593"/>
+        </w:trPr>
+        <w:tc>
+          <w:tcPr>
+            <w:tcW w:w="1846" w:type="dxa"/>
+          </w:tcPr>
+          <w:p>
+            <w:r>
+              <w:t>Animated</w:t>
+            </w:r>
+          </w:p>
+        </w:tc>
+      </w:tr>
+      <w:tr>
+        <w:trPr>
+          <w:trHeight w:val="593"/>
+        </w:trPr>
+        <w:tc>
+          <w:tcPr>
+            <w:tcW w:w="1846" w:type="dxa"/>
+          </w:tcPr>
+          <w:p>
+            <w:r>
+              <w:t>Adapted</w:t>
+            </w:r>
+          </w:p>
+        </w:tc>
+      </w:tr>
+      <w:tr>
+        <w:trPr>
+          <w:trHeight w:val="593"/>
+        </w:trPr>
+        <w:tc>
+          <w:tcPr>
+            <w:tcW w:w="1846" w:type="dxa"/>
+          </w:tcPr>
+          <w:p>
+            <w:r>
+              <w:t>Mini-Series</w:t>
             </w:r>
           </w:p>
         </w:tc>
@@ -788,7 +814,53 @@
           <w:noProof/>
         </w:rPr>
         <w:pict>
-          <v:shape id="_x0000_s1039" type="#_x0000_t202" style="position:absolute;margin-left:396pt;margin-top:5.65pt;width:71.6pt;height:35.6pt;z-index:251667456;mso-wrap-edited:f;mso-position-horizontal:absolute;mso-position-vertical:absolute" wrapcoords="0 0 21600 0 21600 21600 0 21600 0 0" filled="f" strokecolor="black [3213]">
+          <v:shape id="_x0000_s1038" type="#_x0000_t202" style="position:absolute;margin-left:252.35pt;margin-top:5.65pt;width:89.25pt;height:35.6pt;z-index:251666432;mso-wrap-edited:f;mso-position-horizontal:absolute;mso-position-vertical:absolute" wrapcoords="0 0 21600 0 21600 21600 0 21600 0 0" filled="f" strokecolor="black [3213]">
+            <v:fill o:detectmouseclick="t"/>
+            <v:textbox style="mso-next-textbox:#_x0000_s1038" inset=",7.2pt,,7.2pt">
+              <w:txbxContent>
+                <w:p>
+                  <w:pPr>
+                    <w:jc w:val="center"/>
+                  </w:pPr>
+                  <w:r>
+                    <w:t>Release Date</w:t>
+                  </w:r>
+                </w:p>
+              </w:txbxContent>
+            </v:textbox>
+            <w10:wrap type="tight"/>
+          </v:shape>
+        </w:pict>
+      </w:r>
+      <w:r>
+        <w:rPr>
+          <w:noProof/>
+        </w:rPr>
+        <w:pict>
+          <v:shape id="_x0000_s1036" type="#_x0000_t202" style="position:absolute;margin-left:54.35pt;margin-top:5.65pt;width:83.2pt;height:35.6pt;z-index:251664384;mso-wrap-edited:f;mso-position-horizontal:absolute;mso-position-vertical:absolute" wrapcoords="0 0 21600 0 21600 21600 0 21600 0 0" filled="f" strokecolor="black [3213]">
+            <v:fill o:detectmouseclick="t"/>
+            <v:textbox style="mso-next-textbox:#_x0000_s1036" inset=",7.2pt,,7.2pt">
+              <w:txbxContent>
+                <w:p>
+                  <w:pPr>
+                    <w:jc w:val="center"/>
+                  </w:pPr>
+                  <w:r>
+                    <w:t>TV Shows</w:t>
+                  </w:r>
+                </w:p>
+              </w:txbxContent>
+            </v:textbox>
+            <w10:wrap type="tight"/>
+          </v:shape>
+        </w:pict>
+      </w:r>
+      <w:r>
+        <w:rPr>
+          <w:noProof/>
+        </w:rPr>
+        <w:pict>
+          <v:shape id="_x0000_s1039" type="#_x0000_t202" style="position:absolute;margin-left:354.7pt;margin-top:5.65pt;width:94.9pt;height:35.6pt;z-index:251667456;mso-wrap-edited:f;mso-position-horizontal:absolute;mso-position-vertical:absolute" wrapcoords="0 0 21600 0 21600 21600 0 21600 0 0" filled="f" strokecolor="black [3213]">
             <v:fill o:detectmouseclick="t"/>
             <v:textbox style="mso-next-textbox:#_x0000_s1039" inset=",7.2pt,,7.2pt">
               <w:txbxContent>
@@ -811,55 +883,9 @@
           <w:noProof/>
         </w:rPr>
         <w:pict>
-          <v:shape id="_x0000_s1038" type="#_x0000_t202" style="position:absolute;margin-left:4in;margin-top:5.65pt;width:71.6pt;height:35.6pt;z-index:251666432;mso-wrap-edited:f;mso-position-horizontal:absolute;mso-position-vertical:absolute" wrapcoords="0 0 21600 0 21600 21600 0 21600 0 0" filled="f" strokecolor="black [3213]">
-            <v:fill o:detectmouseclick="t"/>
-            <v:textbox style="mso-next-textbox:#_x0000_s1038" inset=",7.2pt,,7.2pt">
-              <w:txbxContent>
-                <w:p>
-                  <w:pPr>
-                    <w:jc w:val="center"/>
-                  </w:pPr>
-                  <w:r>
-                    <w:t>Platform</w:t>
-                  </w:r>
-                </w:p>
-              </w:txbxContent>
-            </v:textbox>
-            <w10:wrap type="tight"/>
-          </v:shape>
-        </w:pict>
-      </w:r>
-      <w:r>
-        <w:rPr>
-          <w:noProof/>
-        </w:rPr>
-        <w:pict>
-          <v:shape id="_x0000_s1037" type="#_x0000_t202" style="position:absolute;margin-left:162pt;margin-top:5.65pt;width:89.6pt;height:35.6pt;z-index:251665408;mso-wrap-edited:f;mso-position-horizontal:absolute;mso-position-vertical:absolute" wrapcoords="0 0 21600 0 21600 21600 0 21600 0 0" filled="f" strokecolor="black [3213]">
+          <v:shape id="_x0000_s1037" type="#_x0000_t202" style="position:absolute;margin-left:162pt;margin-top:5.65pt;width:66.55pt;height:35.6pt;z-index:251665408;mso-wrap-edited:f;mso-position-horizontal:absolute;mso-position-vertical:absolute" wrapcoords="0 0 21600 0 21600 21600 0 21600 0 0" filled="f" strokecolor="black [3213]">
             <v:fill o:detectmouseclick="t"/>
             <v:textbox style="mso-next-textbox:#_x0000_s1037" inset=",7.2pt,,7.2pt">
-              <w:txbxContent>
-                <w:p>
-                  <w:pPr>
-                    <w:jc w:val="center"/>
-                  </w:pPr>
-                  <w:r>
-                    <w:t>Release Date</w:t>
-                  </w:r>
-                </w:p>
-              </w:txbxContent>
-            </v:textbox>
-            <w10:wrap type="tight"/>
-          </v:shape>
-        </w:pict>
-      </w:r>
-      <w:r>
-        <w:rPr>
-          <w:noProof/>
-        </w:rPr>
-        <w:pict>
-          <v:shape id="_x0000_s1036" type="#_x0000_t202" style="position:absolute;margin-left:1in;margin-top:5.65pt;width:53.6pt;height:35.6pt;z-index:251664384;mso-wrap-edited:f;mso-position-horizontal:absolute;mso-position-vertical:absolute" wrapcoords="0 0 21600 0 21600 21600 0 21600 0 0" filled="f" strokecolor="black [3213]">
-            <v:fill o:detectmouseclick="t"/>
-            <v:textbox style="mso-next-textbox:#_x0000_s1036" inset=",7.2pt,,7.2pt">
               <w:txbxContent>
                 <w:p>
                   <w:pPr>
@@ -889,7 +915,7 @@
                     <w:jc w:val="center"/>
                   </w:pPr>
                   <w:r>
-                    <w:t>About</w:t>
+                    <w:t>Movies</w:t>
                   </w:r>
                 </w:p>
               </w:txbxContent>
@@ -1057,7 +1083,7 @@
           <w:noProof/>
         </w:rPr>
         <w:pict>
-          <v:shape id="_x0000_s1041" type="#_x0000_t202" style="position:absolute;margin-left:-8pt;margin-top:186.95pt;width:143.25pt;height:35.25pt;z-index:251669504;mso-wrap-edited:f;mso-position-horizontal:absolute;mso-position-vertical:absolute" wrapcoords="0 0 21600 0 21600 21600 0 21600 0 0" filled="f" strokecolor="black [3213]">
+          <v:shape id="_x0000_s1041" type="#_x0000_t202" style="position:absolute;margin-left:-8pt;margin-top:186.95pt;width:143.25pt;height:64.25pt;z-index:251669504;mso-wrap-edited:f;mso-position-horizontal:absolute;mso-position-vertical:absolute" wrapcoords="0 0 21600 0 21600 21600 0 21600 0 0" filled="f" strokecolor="black [3213]">
             <v:fill o:detectmouseclick="t"/>
             <v:textbox style="mso-next-textbox:#_x0000_s1041" inset=",7.2pt,,7.2pt">
               <w:txbxContent>
@@ -1066,7 +1092,7 @@
                     <w:jc w:val="center"/>
                   </w:pPr>
                   <w:r>
-                    <w:t>Bridget Jones’s Diary</w:t>
+                    <w:t>Catch and Release: Bridget Jones’s Diary Trilogy</w:t>
                   </w:r>
                 </w:p>
               </w:txbxContent>
@@ -1171,7 +1197,7 @@
                     <w:jc w:val="center"/>
                   </w:pPr>
                   <w:r>
-                    <w:t>Casper</w:t>
+                    <w:t>Netflix: Casper</w:t>
                   </w:r>
                 </w:p>
               </w:txbxContent>
@@ -1262,14 +1288,145 @@
           <w:tab w:val="left" w:pos="5927"/>
         </w:tabs>
       </w:pPr>
+    </w:p>
+    <w:p>
+      <w:pPr>
+        <w:tabs>
+          <w:tab w:val="left" w:pos="5927"/>
+        </w:tabs>
+      </w:pPr>
       <w:r>
         <w:rPr>
           <w:noProof/>
         </w:rPr>
         <w:pict>
-          <v:shape id="_x0000_s1044" type="#_x0000_t202" style="position:absolute;margin-left:-16.65pt;margin-top:160.85pt;width:143.25pt;height:36.75pt;z-index:251671552;mso-wrap-edited:f;mso-position-horizontal:absolute;mso-position-vertical:absolute" wrapcoords="0 0 21600 0 21600 21600 0 21600 0 0" filled="f" strokecolor="black [3213]">
+          <v:shape id="_x0000_s1044" type="#_x0000_t202" style="position:absolute;margin-left:-35.75pt;margin-top:184.55pt;width:197.25pt;height:36.75pt;z-index:251671552;mso-wrap-edited:f;mso-position-horizontal:absolute;mso-position-vertical:absolute" wrapcoords="0 0 21600 0 21600 21600 0 21600 0 0" filled="f" strokecolor="black [3213]">
             <v:fill o:detectmouseclick="t"/>
             <v:textbox style="mso-next-textbox:#_x0000_s1044" inset=",7.2pt,,7.2pt">
+              <w:txbxContent>
+                <w:p>
+                  <w:pPr>
+                    <w:jc w:val="center"/>
+                  </w:pPr>
+                  <w:r>
+                    <w:t>TV: Unbreakable Kimmy Schmidt</w:t>
+                  </w:r>
+                </w:p>
+              </w:txbxContent>
+            </v:textbox>
+            <w10:wrap type="tight"/>
+          </v:shape>
+        </w:pict>
+      </w:r>
+      <w:r>
+        <w:rPr>
+          <w:noProof/>
+        </w:rPr>
+        <w:drawing>
+          <wp:inline distT="0" distB="0" distL="0" distR="0">
+            <wp:extent cx="1547745" cy="2327075"/>
+            <wp:effectExtent l="25400" t="0" r="1655" b="0"/>
+            <wp:docPr id="108" name="Picture 19" descr="::::Desktop:url-5.jpg"/>
+            <wp:cNvGraphicFramePr>
+              <a:graphicFrameLocks xmlns:a="http://schemas.openxmlformats.org/drawingml/2006/main" noChangeAspect="1"/>
+            </wp:cNvGraphicFramePr>
+            <a:graphic xmlns:a="http://schemas.openxmlformats.org/drawingml/2006/main">
+              <a:graphicData uri="http://schemas.openxmlformats.org/drawingml/2006/picture">
+                <pic:pic xmlns:pic="http://schemas.openxmlformats.org/drawingml/2006/picture">
+                  <pic:nvPicPr>
+                    <pic:cNvPr id="0" name="Picture 19" descr="::::Desktop:url-5.jpg"/>
+                    <pic:cNvPicPr>
+                      <a:picLocks noChangeAspect="1" noChangeArrowheads="1"/>
+                    </pic:cNvPicPr>
+                  </pic:nvPicPr>
+                  <pic:blipFill>
+                    <a:blip r:embed="rId9"/>
+                    <a:srcRect/>
+                    <a:stretch>
+                      <a:fillRect/>
+                    </a:stretch>
+                  </pic:blipFill>
+                  <pic:spPr bwMode="auto">
+                    <a:xfrm>
+                      <a:off x="0" y="0"/>
+                      <a:ext cx="1547745" cy="2327075"/>
+                    </a:xfrm>
+                    <a:prstGeom prst="rect">
+                      <a:avLst/>
+                    </a:prstGeom>
+                    <a:noFill/>
+                    <a:ln w="9525">
+                      <a:noFill/>
+                      <a:miter lim="800000"/>
+                      <a:headEnd/>
+                      <a:tailEnd/>
+                    </a:ln>
+                  </pic:spPr>
+                </pic:pic>
+              </a:graphicData>
+            </a:graphic>
+          </wp:inline>
+        </w:drawing>
+      </w:r>
+    </w:p>
+    <w:p>
+      <w:pPr>
+        <w:tabs>
+          <w:tab w:val="left" w:pos="5927"/>
+        </w:tabs>
+      </w:pPr>
+    </w:p>
+    <w:p>
+      <w:pPr>
+        <w:tabs>
+          <w:tab w:val="left" w:pos="5927"/>
+        </w:tabs>
+      </w:pPr>
+    </w:p>
+    <w:p>
+      <w:pPr>
+        <w:tabs>
+          <w:tab w:val="left" w:pos="5927"/>
+        </w:tabs>
+      </w:pPr>
+    </w:p>
+    <w:p>
+      <w:pPr>
+        <w:tabs>
+          <w:tab w:val="left" w:pos="5927"/>
+        </w:tabs>
+      </w:pPr>
+      <w:r>
+        <w:rPr>
+          <w:noProof/>
+        </w:rPr>
+        <w:pict>
+          <v:shape id="_x0000_s1054" type="#_x0000_t202" style="position:absolute;margin-left:203.35pt;margin-top:178.5pt;width:171.25pt;height:36.4pt;z-index:251678720;mso-wrap-edited:f;mso-position-horizontal:absolute;mso-position-vertical:absolute" wrapcoords="0 0 21600 0 21600 21600 0 21600 0 0" filled="f" strokecolor="black [3213]">
+            <v:fill o:detectmouseclick="t"/>
+            <v:textbox style="mso-next-textbox:#_x0000_s1054" inset=",7.2pt,,7.2pt">
+              <w:txbxContent>
+                <w:p>
+                  <w:pPr>
+                    <w:jc w:val="center"/>
+                  </w:pPr>
+                  <w:r>
+                    <w:t>Rental: Midnight in Paris</w:t>
+                  </w:r>
+                </w:p>
+              </w:txbxContent>
+            </v:textbox>
+            <w10:wrap type="tight"/>
+          </v:shape>
+        </w:pict>
+      </w:r>
+      <w:r>
+        <w:rPr>
+          <w:noProof/>
+        </w:rPr>
+        <w:pict>
+          <v:shape id="_x0000_s1051" type="#_x0000_t202" style="position:absolute;margin-left:-43.65pt;margin-top:178.5pt;width:197.25pt;height:36.75pt;z-index:251675648;mso-wrap-edited:f;mso-position-horizontal:absolute;mso-position-vertical:absolute" wrapcoords="0 0 21600 0 21600 21600 0 21600 0 0" filled="f" strokecolor="black [3213]">
+            <v:fill o:detectmouseclick="t"/>
+            <v:textbox style="mso-next-textbox:#_x0000_s1051" inset=",7.2pt,,7.2pt">
               <w:txbxContent>
                 <w:p>
                   <w:pPr>
@@ -1293,7 +1450,7 @@
           <wp:inline distT="0" distB="0" distL="0" distR="0">
             <wp:extent cx="1350645" cy="2030730"/>
             <wp:effectExtent l="25400" t="0" r="0" b="0"/>
-            <wp:docPr id="37" name="Picture 10" descr="::::Desktop:url-3.jpg"/>
+            <wp:docPr id="129" name="Picture 21" descr="::::Desktop:url-3.jpg"/>
             <wp:cNvGraphicFramePr>
               <a:graphicFrameLocks xmlns:a="http://schemas.openxmlformats.org/drawingml/2006/main" noChangeAspect="1"/>
             </wp:cNvGraphicFramePr>
@@ -1301,13 +1458,13 @@
               <a:graphicData uri="http://schemas.openxmlformats.org/drawingml/2006/picture">
                 <pic:pic xmlns:pic="http://schemas.openxmlformats.org/drawingml/2006/picture">
                   <pic:nvPicPr>
-                    <pic:cNvPr id="0" name="Picture 10" descr="::::Desktop:url-3.jpg"/>
+                    <pic:cNvPr id="0" name="Picture 21" descr="::::Desktop:url-3.jpg"/>
                     <pic:cNvPicPr>
                       <a:picLocks noChangeAspect="1" noChangeArrowheads="1"/>
                     </pic:cNvPicPr>
                   </pic:nvPicPr>
                   <pic:blipFill>
-                    <a:blip r:embed="rId9"/>
+                    <a:blip r:embed="rId10"/>
                     <a:srcRect/>
                     <a:stretch>
                       <a:fillRect/>
@@ -1336,12 +1493,897 @@
         </w:drawing>
       </w:r>
     </w:p>
+    <w:p>
+      <w:pPr>
+        <w:tabs>
+          <w:tab w:val="left" w:pos="5927"/>
+        </w:tabs>
+      </w:pPr>
+    </w:p>
+    <w:p>
+      <w:pPr>
+        <w:tabs>
+          <w:tab w:val="left" w:pos="5927"/>
+        </w:tabs>
+      </w:pPr>
+      <w:r>
+        <w:rPr>
+          <w:noProof/>
+        </w:rPr>
+        <w:pict>
+          <v:shape id="_x0000_s1053" type="#_x0000_t202" style="position:absolute;margin-left:186pt;margin-top:189.4pt;width:232.05pt;height:37.6pt;z-index:251677696;mso-wrap-edited:f;mso-position-horizontal:absolute;mso-position-vertical:absolute" wrapcoords="0 0 21600 0 21600 21600 0 21600 0 0" filled="f" strokecolor="black [3213]">
+            <v:fill o:detectmouseclick="t"/>
+            <v:textbox style="mso-next-textbox:#_x0000_s1053" inset=",7.2pt,,7.2pt">
+              <w:txbxContent>
+                <w:p>
+                  <w:pPr>
+                    <w:jc w:val="center"/>
+                  </w:pPr>
+                  <w:r>
+                    <w:t>Catch and Release: Gilmore Girls Revival</w:t>
+                  </w:r>
+                </w:p>
+              </w:txbxContent>
+            </v:textbox>
+            <w10:wrap type="tight"/>
+          </v:shape>
+        </w:pict>
+      </w:r>
+      <w:r>
+        <w:rPr>
+          <w:noProof/>
+        </w:rPr>
+        <w:pict>
+          <v:shape id="_x0000_s1046" type="#_x0000_t202" style="position:absolute;margin-left:-12pt;margin-top:180.55pt;width:143.25pt;height:47pt;z-index:251673600;mso-wrap-edited:f;mso-position-horizontal:absolute;mso-position-vertical:absolute" wrapcoords="0 0 21600 0 21600 21600 0 21600 0 0" filled="f" strokecolor="black [3213]">
+            <v:fill o:detectmouseclick="t"/>
+            <v:textbox style="mso-next-textbox:#_x0000_s1046" inset=",7.2pt,,7.2pt">
+              <w:txbxContent>
+                <w:p>
+                  <w:pPr>
+                    <w:jc w:val="center"/>
+                  </w:pPr>
+                  <w:r>
+                    <w:t>In Theaters: The Light Between Oceans</w:t>
+                  </w:r>
+                </w:p>
+              </w:txbxContent>
+            </v:textbox>
+            <w10:wrap type="tight"/>
+          </v:shape>
+        </w:pict>
+      </w:r>
+      <w:r>
+        <w:rPr>
+          <w:noProof/>
+        </w:rPr>
+        <w:drawing>
+          <wp:inline distT="0" distB="0" distL="0" distR="0">
+            <wp:extent cx="1516890" cy="2280684"/>
+            <wp:effectExtent l="25400" t="0" r="7110" b="0"/>
+            <wp:docPr id="124" name="Picture 17" descr="::::Desktop:url-4.jpg"/>
+            <wp:cNvGraphicFramePr>
+              <a:graphicFrameLocks xmlns:a="http://schemas.openxmlformats.org/drawingml/2006/main" noChangeAspect="1"/>
+            </wp:cNvGraphicFramePr>
+            <a:graphic xmlns:a="http://schemas.openxmlformats.org/drawingml/2006/main">
+              <a:graphicData uri="http://schemas.openxmlformats.org/drawingml/2006/picture">
+                <pic:pic xmlns:pic="http://schemas.openxmlformats.org/drawingml/2006/picture">
+                  <pic:nvPicPr>
+                    <pic:cNvPr id="0" name="Picture 17" descr="::::Desktop:url-4.jpg"/>
+                    <pic:cNvPicPr>
+                      <a:picLocks noChangeAspect="1" noChangeArrowheads="1"/>
+                    </pic:cNvPicPr>
+                  </pic:nvPicPr>
+                  <pic:blipFill>
+                    <a:blip r:embed="rId11"/>
+                    <a:srcRect/>
+                    <a:stretch>
+                      <a:fillRect/>
+                    </a:stretch>
+                  </pic:blipFill>
+                  <pic:spPr bwMode="auto">
+                    <a:xfrm>
+                      <a:off x="0" y="0"/>
+                      <a:ext cx="1521898" cy="2288214"/>
+                    </a:xfrm>
+                    <a:prstGeom prst="rect">
+                      <a:avLst/>
+                    </a:prstGeom>
+                    <a:noFill/>
+                    <a:ln w="9525">
+                      <a:noFill/>
+                      <a:miter lim="800000"/>
+                      <a:headEnd/>
+                      <a:tailEnd/>
+                    </a:ln>
+                  </pic:spPr>
+                </pic:pic>
+              </a:graphicData>
+            </a:graphic>
+          </wp:inline>
+        </w:drawing>
+      </w:r>
+    </w:p>
+    <w:p>
+      <w:pPr>
+        <w:tabs>
+          <w:tab w:val="left" w:pos="5927"/>
+        </w:tabs>
+      </w:pPr>
+    </w:p>
+    <w:p>
+      <w:pPr>
+        <w:tabs>
+          <w:tab w:val="left" w:pos="5927"/>
+        </w:tabs>
+      </w:pPr>
+    </w:p>
+    <w:p>
+      <w:pPr>
+        <w:tabs>
+          <w:tab w:val="left" w:pos="5927"/>
+        </w:tabs>
+      </w:pPr>
+      <w:r>
+        <w:tab/>
+        <w:t>xsdfds</w:t>
+      </w:r>
+      <w:r>
+        <w:tab/>
+        <w:t>fsdfzczxsfs</w:t>
+      </w:r>
+    </w:p>
+    <w:p>
+      <w:pPr>
+        <w:tabs>
+          <w:tab w:val="left" w:pos="5927"/>
+        </w:tabs>
+      </w:pPr>
+      <w:r>
+        <w:rPr>
+          <w:noProof/>
+        </w:rPr>
+        <w:pict>
+          <v:shape id="_x0000_s1052" type="#_x0000_t202" style="position:absolute;margin-left:205.55pt;margin-top:182.15pt;width:171.25pt;height:36.4pt;z-index:251676672;mso-wrap-edited:f;mso-position-horizontal:absolute;mso-position-vertical:absolute" wrapcoords="0 0 21600 0 21600 21600 0 21600 0 0" filled="f" strokecolor="black [3213]">
+            <v:fill o:detectmouseclick="t"/>
+            <v:textbox style="mso-next-textbox:#_x0000_s1052" inset=",7.2pt,,7.2pt">
+              <w:txbxContent>
+                <w:p>
+                  <w:pPr>
+                    <w:jc w:val="center"/>
+                  </w:pPr>
+                  <w:r>
+                    <w:t>Rental: Lost in Translation</w:t>
+                  </w:r>
+                </w:p>
+              </w:txbxContent>
+            </v:textbox>
+            <w10:wrap type="tight"/>
+          </v:shape>
+        </w:pict>
+      </w:r>
+      <w:r>
+        <w:rPr>
+          <w:noProof/>
+        </w:rPr>
+        <w:drawing>
+          <wp:inline distT="0" distB="0" distL="0" distR="0">
+            <wp:extent cx="1510099" cy="2227118"/>
+            <wp:effectExtent l="25400" t="0" r="0" b="0"/>
+            <wp:docPr id="140" name="Picture 25" descr="::::Desktop:MV5BMTM4NjY1MDQwMl5BMl5BanBnXkFtZTcwNTI3Njg3NA@@._V1_UX182_CR0,0,182,268_AL_.jpg"/>
+            <wp:cNvGraphicFramePr>
+              <a:graphicFrameLocks xmlns:a="http://schemas.openxmlformats.org/drawingml/2006/main" noChangeAspect="1"/>
+            </wp:cNvGraphicFramePr>
+            <a:graphic xmlns:a="http://schemas.openxmlformats.org/drawingml/2006/main">
+              <a:graphicData uri="http://schemas.openxmlformats.org/drawingml/2006/picture">
+                <pic:pic xmlns:pic="http://schemas.openxmlformats.org/drawingml/2006/picture">
+                  <pic:nvPicPr>
+                    <pic:cNvPr id="0" name="Picture 25" descr="::::Desktop:MV5BMTM4NjY1MDQwMl5BMl5BanBnXkFtZTcwNTI3Njg3NA@@._V1_UX182_CR0,0,182,268_AL_.jpg"/>
+                    <pic:cNvPicPr>
+                      <a:picLocks noChangeAspect="1" noChangeArrowheads="1"/>
+                    </pic:cNvPicPr>
+                  </pic:nvPicPr>
+                  <pic:blipFill>
+                    <a:blip r:embed="rId12"/>
+                    <a:srcRect/>
+                    <a:stretch>
+                      <a:fillRect/>
+                    </a:stretch>
+                  </pic:blipFill>
+                  <pic:spPr bwMode="auto">
+                    <a:xfrm>
+                      <a:off x="0" y="0"/>
+                      <a:ext cx="1509327" cy="2225980"/>
+                    </a:xfrm>
+                    <a:prstGeom prst="rect">
+                      <a:avLst/>
+                    </a:prstGeom>
+                    <a:noFill/>
+                    <a:ln w="9525">
+                      <a:noFill/>
+                      <a:miter lim="800000"/>
+                      <a:headEnd/>
+                      <a:tailEnd/>
+                    </a:ln>
+                  </pic:spPr>
+                </pic:pic>
+              </a:graphicData>
+            </a:graphic>
+          </wp:inline>
+        </w:drawing>
+      </w:r>
+    </w:p>
+    <w:p>
+      <w:pPr>
+        <w:tabs>
+          <w:tab w:val="left" w:pos="5927"/>
+        </w:tabs>
+      </w:pPr>
+    </w:p>
+    <w:p>
+      <w:pPr>
+        <w:tabs>
+          <w:tab w:val="left" w:pos="5927"/>
+        </w:tabs>
+      </w:pPr>
+    </w:p>
+    <w:p>
+      <w:pPr>
+        <w:tabs>
+          <w:tab w:val="left" w:pos="5927"/>
+        </w:tabs>
+        <w:rPr>
+          <w:color w:val="FFFFFF" w:themeColor="background1"/>
+        </w:rPr>
+      </w:pPr>
+      <w:r>
+        <w:rPr>
+          <w:color w:val="FFFFFF" w:themeColor="background1"/>
+        </w:rPr>
+        <w:drawing>
+          <wp:inline distT="0" distB="0" distL="0" distR="0">
+            <wp:extent cx="1418015" cy="2091308"/>
+            <wp:effectExtent l="25400" t="0" r="4385" b="0"/>
+            <wp:docPr id="164" name="Picture 28" descr="::::Desktop:MV5BMTYyMjM4Mjc5MF5BMl5BanBnXkFtZTcwMTg1OTAzMQ@@._V1_UY268_CR3,0,182,268_AL_.jpg"/>
+            <wp:cNvGraphicFramePr>
+              <a:graphicFrameLocks xmlns:a="http://schemas.openxmlformats.org/drawingml/2006/main" noChangeAspect="1"/>
+            </wp:cNvGraphicFramePr>
+            <a:graphic xmlns:a="http://schemas.openxmlformats.org/drawingml/2006/main">
+              <a:graphicData uri="http://schemas.openxmlformats.org/drawingml/2006/picture">
+                <pic:pic xmlns:pic="http://schemas.openxmlformats.org/drawingml/2006/picture">
+                  <pic:nvPicPr>
+                    <pic:cNvPr id="0" name="Picture 28" descr="::::Desktop:MV5BMTYyMjM4Mjc5MF5BMl5BanBnXkFtZTcwMTg1OTAzMQ@@._V1_UY268_CR3,0,182,268_AL_.jpg"/>
+                    <pic:cNvPicPr>
+                      <a:picLocks noChangeAspect="1" noChangeArrowheads="1"/>
+                    </pic:cNvPicPr>
+                  </pic:nvPicPr>
+                  <pic:blipFill>
+                    <a:blip r:embed="rId13"/>
+                    <a:srcRect/>
+                    <a:stretch>
+                      <a:fillRect/>
+                    </a:stretch>
+                  </pic:blipFill>
+                  <pic:spPr bwMode="auto">
+                    <a:xfrm>
+                      <a:off x="0" y="0"/>
+                      <a:ext cx="1418015" cy="2091308"/>
+                    </a:xfrm>
+                    <a:prstGeom prst="rect">
+                      <a:avLst/>
+                    </a:prstGeom>
+                    <a:noFill/>
+                    <a:ln w="9525">
+                      <a:noFill/>
+                      <a:miter lim="800000"/>
+                      <a:headEnd/>
+                      <a:tailEnd/>
+                    </a:ln>
+                  </pic:spPr>
+                </pic:pic>
+              </a:graphicData>
+            </a:graphic>
+          </wp:inline>
+        </w:drawing>
+      </w:r>
+      <w:r>
+        <w:rPr>
+          <w:color w:val="FFFFFF" w:themeColor="background1"/>
+        </w:rPr>
+        <w:t>Ksdjfkldsjf;lksdjf;</w:t>
+      </w:r>
+    </w:p>
+    <w:p>
+      <w:pPr>
+        <w:tabs>
+          <w:tab w:val="left" w:pos="5927"/>
+        </w:tabs>
+      </w:pPr>
+      <w:r>
+        <w:drawing>
+          <wp:inline distT="0" distB="0" distL="0" distR="0">
+            <wp:extent cx="1550025" cy="2286000"/>
+            <wp:effectExtent l="25400" t="0" r="0" b="0"/>
+            <wp:docPr id="169" name="Picture 1" descr="Macintosh HD:Users:champson316:Desktop:MV5BMTI2NDI5ODk4N15BMl5BanBnXkFtZTYwMTI3NTE3._V1_UX182_CR0,0,182,268_AL_.jpg"/>
+            <wp:cNvGraphicFramePr>
+              <a:graphicFrameLocks xmlns:a="http://schemas.openxmlformats.org/drawingml/2006/main" noChangeAspect="1"/>
+            </wp:cNvGraphicFramePr>
+            <a:graphic xmlns:a="http://schemas.openxmlformats.org/drawingml/2006/main">
+              <a:graphicData uri="http://schemas.openxmlformats.org/drawingml/2006/picture">
+                <pic:pic xmlns:pic="http://schemas.openxmlformats.org/drawingml/2006/picture">
+                  <pic:nvPicPr>
+                    <pic:cNvPr id="0" name="Picture 1" descr="Macintosh HD:Users:champson316:Desktop:MV5BMTI2NDI5ODk4N15BMl5BanBnXkFtZTYwMTI3NTE3._V1_UX182_CR0,0,182,268_AL_.jpg"/>
+                    <pic:cNvPicPr>
+                      <a:picLocks noChangeAspect="1" noChangeArrowheads="1"/>
+                    </pic:cNvPicPr>
+                  </pic:nvPicPr>
+                  <pic:blipFill>
+                    <a:blip r:embed="rId14"/>
+                    <a:srcRect/>
+                    <a:stretch>
+                      <a:fillRect/>
+                    </a:stretch>
+                  </pic:blipFill>
+                  <pic:spPr bwMode="auto">
+                    <a:xfrm>
+                      <a:off x="0" y="0"/>
+                      <a:ext cx="1550025" cy="2286000"/>
+                    </a:xfrm>
+                    <a:prstGeom prst="rect">
+                      <a:avLst/>
+                    </a:prstGeom>
+                    <a:noFill/>
+                    <a:ln w="9525">
+                      <a:noFill/>
+                      <a:miter lim="800000"/>
+                      <a:headEnd/>
+                      <a:tailEnd/>
+                    </a:ln>
+                  </pic:spPr>
+                </pic:pic>
+              </a:graphicData>
+            </a:graphic>
+          </wp:inline>
+        </w:drawing>
+      </w:r>
+    </w:p>
+    <w:p>
+      <w:pPr>
+        <w:tabs>
+          <w:tab w:val="left" w:pos="5927"/>
+        </w:tabs>
+      </w:pPr>
+      <w:r>
+        <w:rPr>
+          <w:noProof/>
+        </w:rPr>
+        <w:pict>
+          <v:shape id="_x0000_s1059" type="#_x0000_t202" style="position:absolute;margin-left:192pt;margin-top:198pt;width:197.25pt;height:36.75pt;z-index:251681792;mso-wrap-edited:f;mso-position-horizontal:absolute;mso-position-vertical:absolute" wrapcoords="0 0 21600 0 21600 21600 0 21600 0 0" filled="f" strokecolor="black [3213]">
+            <v:fill o:detectmouseclick="t"/>
+            <v:textbox style="mso-next-textbox:#_x0000_s1059" inset=",7.2pt,,7.2pt">
+              <w:txbxContent>
+                <w:p>
+                  <w:pPr>
+                    <w:jc w:val="center"/>
+                  </w:pPr>
+                  <w:r>
+                    <w:t>In Theaters</w:t>
+                  </w:r>
+                  <w:r>
+                    <w:t>: Sausage Party</w:t>
+                  </w:r>
+                </w:p>
+              </w:txbxContent>
+            </v:textbox>
+            <w10:wrap type="tight"/>
+          </v:shape>
+        </w:pict>
+      </w:r>
+      <w:r>
+        <w:rPr>
+          <w:noProof/>
+        </w:rPr>
+        <w:pict>
+          <v:shape id="_x0000_s1062" type="#_x0000_t202" style="position:absolute;margin-left:-11.75pt;margin-top:198.3pt;width:157.3pt;height:35.3pt;z-index:251683840;mso-wrap-edited:f;mso-position-horizontal:absolute;mso-position-vertical:absolute" wrapcoords="0 0 21600 0 21600 21600 0 21600 0 0" filled="f" strokecolor="black [3213]">
+            <v:fill o:detectmouseclick="t"/>
+            <v:textbox style="mso-next-textbox:#_x0000_s1062" inset=",7.2pt,,7.2pt">
+              <w:txbxContent>
+                <w:p>
+                  <w:pPr>
+                    <w:jc w:val="center"/>
+                  </w:pPr>
+                  <w:r>
+                    <w:t>Rental: The Parent Trap</w:t>
+                  </w:r>
+                </w:p>
+              </w:txbxContent>
+            </v:textbox>
+            <w10:wrap type="tight"/>
+          </v:shape>
+        </w:pict>
+      </w:r>
+      <w:r>
+        <w:rPr>
+          <w:noProof/>
+        </w:rPr>
+        <w:drawing>
+          <wp:inline distT="0" distB="0" distL="0" distR="0">
+            <wp:extent cx="1650056" cy="2433527"/>
+            <wp:effectExtent l="25400" t="0" r="944" b="0"/>
+            <wp:docPr id="237" name="Picture 39" descr="::::Desktop:MV5BMTgwOTY0NTA3NV5BMl5BanBnXkFtZTcwMTQ2ODgyMQ@@._V1_UY268_CR3,0,182,268_AL_.jpg"/>
+            <wp:cNvGraphicFramePr>
+              <a:graphicFrameLocks xmlns:a="http://schemas.openxmlformats.org/drawingml/2006/main" noChangeAspect="1"/>
+            </wp:cNvGraphicFramePr>
+            <a:graphic xmlns:a="http://schemas.openxmlformats.org/drawingml/2006/main">
+              <a:graphicData uri="http://schemas.openxmlformats.org/drawingml/2006/picture">
+                <pic:pic xmlns:pic="http://schemas.openxmlformats.org/drawingml/2006/picture">
+                  <pic:nvPicPr>
+                    <pic:cNvPr id="0" name="Picture 39" descr="::::Desktop:MV5BMTgwOTY0NTA3NV5BMl5BanBnXkFtZTcwMTQ2ODgyMQ@@._V1_UY268_CR3,0,182,268_AL_.jpg"/>
+                    <pic:cNvPicPr>
+                      <a:picLocks noChangeAspect="1" noChangeArrowheads="1"/>
+                    </pic:cNvPicPr>
+                  </pic:nvPicPr>
+                  <pic:blipFill>
+                    <a:blip r:embed="rId15"/>
+                    <a:srcRect/>
+                    <a:stretch>
+                      <a:fillRect/>
+                    </a:stretch>
+                  </pic:blipFill>
+                  <pic:spPr bwMode="auto">
+                    <a:xfrm>
+                      <a:off x="0" y="0"/>
+                      <a:ext cx="1655172" cy="2441072"/>
+                    </a:xfrm>
+                    <a:prstGeom prst="rect">
+                      <a:avLst/>
+                    </a:prstGeom>
+                    <a:noFill/>
+                    <a:ln w="9525">
+                      <a:noFill/>
+                      <a:miter lim="800000"/>
+                      <a:headEnd/>
+                      <a:tailEnd/>
+                    </a:ln>
+                  </pic:spPr>
+                </pic:pic>
+              </a:graphicData>
+            </a:graphic>
+          </wp:inline>
+        </w:drawing>
+      </w:r>
+    </w:p>
+    <w:p>
+      <w:pPr>
+        <w:tabs>
+          <w:tab w:val="left" w:pos="5927"/>
+        </w:tabs>
+      </w:pPr>
+    </w:p>
+    <w:p>
+      <w:pPr>
+        <w:tabs>
+          <w:tab w:val="left" w:pos="5927"/>
+        </w:tabs>
+      </w:pPr>
+    </w:p>
+    <w:p>
+      <w:pPr>
+        <w:tabs>
+          <w:tab w:val="left" w:pos="5927"/>
+        </w:tabs>
+      </w:pPr>
+      <w:r>
+        <w:rPr>
+          <w:noProof/>
+        </w:rPr>
+        <w:drawing>
+          <wp:inline distT="0" distB="0" distL="0" distR="0">
+            <wp:extent cx="1574800" cy="2097679"/>
+            <wp:effectExtent l="25400" t="0" r="0" b="0"/>
+            <wp:docPr id="239" name="Picture 42" descr="::::Desktop:friday_night_lights_xlg.jpg"/>
+            <wp:cNvGraphicFramePr>
+              <a:graphicFrameLocks xmlns:a="http://schemas.openxmlformats.org/drawingml/2006/main" noChangeAspect="1"/>
+            </wp:cNvGraphicFramePr>
+            <a:graphic xmlns:a="http://schemas.openxmlformats.org/drawingml/2006/main">
+              <a:graphicData uri="http://schemas.openxmlformats.org/drawingml/2006/picture">
+                <pic:pic xmlns:pic="http://schemas.openxmlformats.org/drawingml/2006/picture">
+                  <pic:nvPicPr>
+                    <pic:cNvPr id="0" name="Picture 42" descr="::::Desktop:friday_night_lights_xlg.jpg"/>
+                    <pic:cNvPicPr>
+                      <a:picLocks noChangeAspect="1" noChangeArrowheads="1"/>
+                    </pic:cNvPicPr>
+                  </pic:nvPicPr>
+                  <pic:blipFill>
+                    <a:blip r:embed="rId16"/>
+                    <a:srcRect/>
+                    <a:stretch>
+                      <a:fillRect/>
+                    </a:stretch>
+                  </pic:blipFill>
+                  <pic:spPr bwMode="auto">
+                    <a:xfrm>
+                      <a:off x="0" y="0"/>
+                      <a:ext cx="1577939" cy="2101860"/>
+                    </a:xfrm>
+                    <a:prstGeom prst="rect">
+                      <a:avLst/>
+                    </a:prstGeom>
+                    <a:noFill/>
+                    <a:ln w="9525">
+                      <a:noFill/>
+                      <a:miter lim="800000"/>
+                      <a:headEnd/>
+                      <a:tailEnd/>
+                    </a:ln>
+                  </pic:spPr>
+                </pic:pic>
+              </a:graphicData>
+            </a:graphic>
+          </wp:inline>
+        </w:drawing>
+      </w:r>
+    </w:p>
+    <w:p>
+      <w:pPr>
+        <w:tabs>
+          <w:tab w:val="left" w:pos="5927"/>
+        </w:tabs>
+      </w:pPr>
+      <w:r>
+        <w:rPr>
+          <w:noProof/>
+        </w:rPr>
+        <w:pict>
+          <v:shape id="_x0000_s1063" type="#_x0000_t202" style="position:absolute;margin-left:-18pt;margin-top:7.1pt;width:157.3pt;height:35.3pt;z-index:251684864;mso-wrap-edited:f;mso-position-horizontal:absolute;mso-position-vertical:absolute" wrapcoords="0 0 21600 0 21600 21600 0 21600 0 0" filled="f" strokecolor="black [3213]">
+            <v:fill o:detectmouseclick="t"/>
+            <v:textbox style="mso-next-textbox:#_x0000_s1063" inset=",7.2pt,,7.2pt">
+              <w:txbxContent>
+                <w:p>
+                  <w:pPr>
+                    <w:jc w:val="center"/>
+                  </w:pPr>
+                  <w:r>
+                    <w:t>Netflix: Friday Night Lights</w:t>
+                  </w:r>
+                </w:p>
+              </w:txbxContent>
+            </v:textbox>
+            <w10:wrap type="tight"/>
+          </v:shape>
+        </w:pict>
+      </w:r>
+    </w:p>
+    <w:p>
+      <w:pPr>
+        <w:tabs>
+          <w:tab w:val="left" w:pos="5927"/>
+        </w:tabs>
+      </w:pPr>
+      <w:r>
+        <w:rPr>
+          <w:noProof/>
+        </w:rPr>
+        <w:drawing>
+          <wp:inline distT="0" distB="0" distL="0" distR="0">
+            <wp:extent cx="1574800" cy="2367753"/>
+            <wp:effectExtent l="25400" t="0" r="0" b="0"/>
+            <wp:docPr id="240" name="Picture 33" descr="::::Desktop:url-8.jpg"/>
+            <wp:cNvGraphicFramePr>
+              <a:graphicFrameLocks xmlns:a="http://schemas.openxmlformats.org/drawingml/2006/main" noChangeAspect="1"/>
+            </wp:cNvGraphicFramePr>
+            <a:graphic xmlns:a="http://schemas.openxmlformats.org/drawingml/2006/main">
+              <a:graphicData uri="http://schemas.openxmlformats.org/drawingml/2006/picture">
+                <pic:pic xmlns:pic="http://schemas.openxmlformats.org/drawingml/2006/picture">
+                  <pic:nvPicPr>
+                    <pic:cNvPr id="0" name="Picture 33" descr="::::Desktop:url-8.jpg"/>
+                    <pic:cNvPicPr>
+                      <a:picLocks noChangeAspect="1" noChangeArrowheads="1"/>
+                    </pic:cNvPicPr>
+                  </pic:nvPicPr>
+                  <pic:blipFill>
+                    <a:blip r:embed="rId17"/>
+                    <a:srcRect/>
+                    <a:stretch>
+                      <a:fillRect/>
+                    </a:stretch>
+                  </pic:blipFill>
+                  <pic:spPr bwMode="auto">
+                    <a:xfrm>
+                      <a:off x="0" y="0"/>
+                      <a:ext cx="1580000" cy="2375571"/>
+                    </a:xfrm>
+                    <a:prstGeom prst="rect">
+                      <a:avLst/>
+                    </a:prstGeom>
+                    <a:noFill/>
+                    <a:ln w="9525">
+                      <a:noFill/>
+                      <a:miter lim="800000"/>
+                      <a:headEnd/>
+                      <a:tailEnd/>
+                    </a:ln>
+                  </pic:spPr>
+                </pic:pic>
+              </a:graphicData>
+            </a:graphic>
+          </wp:inline>
+        </w:drawing>
+      </w:r>
+    </w:p>
+    <w:p>
+      <w:pPr>
+        <w:tabs>
+          <w:tab w:val="left" w:pos="5927"/>
+        </w:tabs>
+      </w:pPr>
+      <w:r>
+        <w:rPr>
+          <w:noProof/>
+        </w:rPr>
+        <w:pict>
+          <v:shape id="_x0000_s1060" type="#_x0000_t202" style="position:absolute;margin-left:33.75pt;margin-top:1.55pt;width:197.25pt;height:36.75pt;z-index:251682816;mso-wrap-edited:f;mso-position-horizontal:absolute;mso-position-vertical:absolute" wrapcoords="0 0 21600 0 21600 21600 0 21600 0 0" filled="f" strokecolor="black [3213]">
+            <v:fill o:detectmouseclick="t"/>
+            <v:textbox style="mso-next-textbox:#_x0000_s1060" inset=",7.2pt,,7.2pt">
+              <w:txbxContent>
+                <w:p>
+                  <w:pPr>
+                    <w:jc w:val="center"/>
+                  </w:pPr>
+                  <w:r>
+                    <w:t>TV: Orange is the New Black</w:t>
+                  </w:r>
+                </w:p>
+              </w:txbxContent>
+            </v:textbox>
+            <w10:wrap type="tight"/>
+          </v:shape>
+        </w:pict>
+      </w:r>
+    </w:p>
+    <w:p>
+      <w:pPr>
+        <w:tabs>
+          <w:tab w:val="left" w:pos="5927"/>
+        </w:tabs>
+      </w:pPr>
+    </w:p>
+    <w:p>
+      <w:pPr>
+        <w:tabs>
+          <w:tab w:val="left" w:pos="5927"/>
+        </w:tabs>
+      </w:pPr>
+      <w:r>
+        <w:rPr>
+          <w:noProof/>
+        </w:rPr>
+        <w:pict>
+          <v:shape id="_x0000_s1058" type="#_x0000_t202" style="position:absolute;margin-left:-36pt;margin-top:205.45pt;width:197.25pt;height:36.75pt;z-index:251680768;mso-wrap-edited:f;mso-position-horizontal:absolute;mso-position-vertical:absolute" wrapcoords="0 0 21600 0 21600 21600 0 21600 0 0" filled="f" strokecolor="black [3213]">
+            <v:fill o:detectmouseclick="t"/>
+            <v:textbox style="mso-next-textbox:#_x0000_s1058" inset=",7.2pt,,7.2pt">
+              <w:txbxContent>
+                <w:p>
+                  <w:pPr>
+                    <w:jc w:val="center"/>
+                  </w:pPr>
+                  <w:r>
+                    <w:t>Coming Soon: The Girl on the Train</w:t>
+                  </w:r>
+                </w:p>
+              </w:txbxContent>
+            </v:textbox>
+            <w10:wrap type="tight"/>
+          </v:shape>
+        </w:pict>
+      </w:r>
+      <w:r>
+        <w:rPr>
+          <w:noProof/>
+        </w:rPr>
+        <w:pict>
+          <v:shape id="_x0000_s1057" type="#_x0000_t202" style="position:absolute;margin-left:204pt;margin-top:205.45pt;width:197.25pt;height:36.75pt;z-index:251679744;mso-wrap-edited:f;mso-position-horizontal:absolute;mso-position-vertical:absolute" wrapcoords="0 0 21600 0 21600 21600 0 21600 0 0" filled="f" strokecolor="black [3213]">
+            <v:fill o:detectmouseclick="t"/>
+            <v:textbox style="mso-next-textbox:#_x0000_s1057" inset=",7.2pt,,7.2pt">
+              <w:txbxContent>
+                <w:p>
+                  <w:pPr>
+                    <w:jc w:val="center"/>
+                  </w:pPr>
+                  <w:r>
+                    <w:t>Rental: Tootsie</w:t>
+                  </w:r>
+                </w:p>
+              </w:txbxContent>
+            </v:textbox>
+            <w10:wrap type="tight"/>
+          </v:shape>
+        </w:pict>
+      </w:r>
+      <w:r>
+        <w:rPr>
+          <w:noProof/>
+        </w:rPr>
+        <w:drawing>
+          <wp:inline distT="0" distB="0" distL="0" distR="0">
+            <wp:extent cx="1551836" cy="2460108"/>
+            <wp:effectExtent l="25400" t="0" r="0" b="0"/>
+            <wp:docPr id="242" name="Picture 34" descr="::::Desktop:MV5BNDU3MDk4NjE1MF5BMl5BanBnXkFtZTgwODk5MTc0OTE@._V1_SX214_AL_.jpg"/>
+            <wp:cNvGraphicFramePr>
+              <a:graphicFrameLocks xmlns:a="http://schemas.openxmlformats.org/drawingml/2006/main" noChangeAspect="1"/>
+            </wp:cNvGraphicFramePr>
+            <a:graphic xmlns:a="http://schemas.openxmlformats.org/drawingml/2006/main">
+              <a:graphicData uri="http://schemas.openxmlformats.org/drawingml/2006/picture">
+                <pic:pic xmlns:pic="http://schemas.openxmlformats.org/drawingml/2006/picture">
+                  <pic:nvPicPr>
+                    <pic:cNvPr id="0" name="Picture 34" descr="::::Desktop:MV5BNDU3MDk4NjE1MF5BMl5BanBnXkFtZTgwODk5MTc0OTE@._V1_SX214_AL_.jpg"/>
+                    <pic:cNvPicPr>
+                      <a:picLocks noChangeAspect="1" noChangeArrowheads="1"/>
+                    </pic:cNvPicPr>
+                  </pic:nvPicPr>
+                  <pic:blipFill>
+                    <a:blip r:embed="rId18"/>
+                    <a:srcRect/>
+                    <a:stretch>
+                      <a:fillRect/>
+                    </a:stretch>
+                  </pic:blipFill>
+                  <pic:spPr bwMode="auto">
+                    <a:xfrm>
+                      <a:off x="0" y="0"/>
+                      <a:ext cx="1558183" cy="2470170"/>
+                    </a:xfrm>
+                    <a:prstGeom prst="rect">
+                      <a:avLst/>
+                    </a:prstGeom>
+                    <a:noFill/>
+                    <a:ln w="9525">
+                      <a:noFill/>
+                      <a:miter lim="800000"/>
+                      <a:headEnd/>
+                      <a:tailEnd/>
+                    </a:ln>
+                  </pic:spPr>
+                </pic:pic>
+              </a:graphicData>
+            </a:graphic>
+          </wp:inline>
+        </w:drawing>
+      </w:r>
+    </w:p>
+    <w:p>
+      <w:pPr>
+        <w:tabs>
+          <w:tab w:val="left" w:pos="5927"/>
+        </w:tabs>
+      </w:pPr>
+      <w:r>
+        <w:rPr>
+          <w:noProof/>
+        </w:rPr>
+        <w:drawing>
+          <wp:inline distT="0" distB="0" distL="0" distR="0">
+            <wp:extent cx="1573530" cy="2360295"/>
+            <wp:effectExtent l="25400" t="0" r="1270" b="0"/>
+            <wp:docPr id="243" name="Picture 31" descr="::::Desktop:url-6.jpg"/>
+            <wp:cNvGraphicFramePr>
+              <a:graphicFrameLocks xmlns:a="http://schemas.openxmlformats.org/drawingml/2006/main" noChangeAspect="1"/>
+            </wp:cNvGraphicFramePr>
+            <a:graphic xmlns:a="http://schemas.openxmlformats.org/drawingml/2006/main">
+              <a:graphicData uri="http://schemas.openxmlformats.org/drawingml/2006/picture">
+                <pic:pic xmlns:pic="http://schemas.openxmlformats.org/drawingml/2006/picture">
+                  <pic:nvPicPr>
+                    <pic:cNvPr id="0" name="Picture 31" descr="::::Desktop:url-6.jpg"/>
+                    <pic:cNvPicPr>
+                      <a:picLocks noChangeAspect="1" noChangeArrowheads="1"/>
+                    </pic:cNvPicPr>
+                  </pic:nvPicPr>
+                  <pic:blipFill>
+                    <a:blip r:embed="rId19"/>
+                    <a:srcRect/>
+                    <a:stretch>
+                      <a:fillRect/>
+                    </a:stretch>
+                  </pic:blipFill>
+                  <pic:spPr bwMode="auto">
+                    <a:xfrm>
+                      <a:off x="0" y="0"/>
+                      <a:ext cx="1573530" cy="2360295"/>
+                    </a:xfrm>
+                    <a:prstGeom prst="rect">
+                      <a:avLst/>
+                    </a:prstGeom>
+                    <a:noFill/>
+                    <a:ln w="9525">
+                      <a:noFill/>
+                      <a:miter lim="800000"/>
+                      <a:headEnd/>
+                      <a:tailEnd/>
+                    </a:ln>
+                  </pic:spPr>
+                </pic:pic>
+              </a:graphicData>
+            </a:graphic>
+          </wp:inline>
+        </w:drawing>
+      </w:r>
+    </w:p>
+    <w:p>
+      <w:pPr>
+        <w:tabs>
+          <w:tab w:val="left" w:pos="5927"/>
+        </w:tabs>
+      </w:pPr>
+    </w:p>
+    <w:p>
+      <w:pPr>
+        <w:tabs>
+          <w:tab w:val="left" w:pos="5927"/>
+        </w:tabs>
+      </w:pPr>
+    </w:p>
+    <w:p>
+      <w:pPr>
+        <w:tabs>
+          <w:tab w:val="left" w:pos="5927"/>
+        </w:tabs>
+      </w:pPr>
+      <w:r>
+        <w:rPr>
+          <w:noProof/>
+        </w:rPr>
+        <w:drawing>
+          <wp:inline distT="0" distB="0" distL="0" distR="0">
+            <wp:extent cx="1574800" cy="2427726"/>
+            <wp:effectExtent l="25400" t="0" r="0" b="0"/>
+            <wp:docPr id="244" name="Picture 30" descr="::::Desktop:images-2.jpg"/>
+            <wp:cNvGraphicFramePr>
+              <a:graphicFrameLocks xmlns:a="http://schemas.openxmlformats.org/drawingml/2006/main" noChangeAspect="1"/>
+            </wp:cNvGraphicFramePr>
+            <a:graphic xmlns:a="http://schemas.openxmlformats.org/drawingml/2006/main">
+              <a:graphicData uri="http://schemas.openxmlformats.org/drawingml/2006/picture">
+                <pic:pic xmlns:pic="http://schemas.openxmlformats.org/drawingml/2006/picture">
+                  <pic:nvPicPr>
+                    <pic:cNvPr id="0" name="Picture 30" descr="::::Desktop:images-2.jpg"/>
+                    <pic:cNvPicPr>
+                      <a:picLocks noChangeAspect="1" noChangeArrowheads="1"/>
+                    </pic:cNvPicPr>
+                  </pic:nvPicPr>
+                  <pic:blipFill>
+                    <a:blip r:embed="rId20"/>
+                    <a:srcRect/>
+                    <a:stretch>
+                      <a:fillRect/>
+                    </a:stretch>
+                  </pic:blipFill>
+                  <pic:spPr bwMode="auto">
+                    <a:xfrm>
+                      <a:off x="0" y="0"/>
+                      <a:ext cx="1577752" cy="2432276"/>
+                    </a:xfrm>
+                    <a:prstGeom prst="rect">
+                      <a:avLst/>
+                    </a:prstGeom>
+                    <a:noFill/>
+                    <a:ln w="9525">
+                      <a:noFill/>
+                      <a:miter lim="800000"/>
+                      <a:headEnd/>
+                      <a:tailEnd/>
+                    </a:ln>
+                  </pic:spPr>
+                </pic:pic>
+              </a:graphicData>
+            </a:graphic>
+          </wp:inline>
+        </w:drawing>
+      </w:r>
+    </w:p>
     <w:sectPr>
       <w:type w:val="continuous"/>
       <w:pgSz w:w="15840" w:h="12240" w:orient="landscape"/>
-      <w:pgMar w:top="1800" w:right="1440" w:bottom="1800" w:left="1440" w:gutter="0"/>
+      <w:pgMar w:top="1170" w:right="1440" w:bottom="1800" w:left="1440" w:gutter="0"/>
       <w:cols w:num="3"/>
-      <w:printerSettings r:id="rId10"/>
+      <w:printerSettings r:id="rId21"/>
     </w:sectPr>
   </w:body>
 </w:document>
@@ -1364,145 +2406,7 @@
       </w:pPr>
     </w:pPrDefault>
   </w:docDefaults>
-  <w:latentStyles w:defLockedState="0" w:defUIPriority="99" w:defSemiHidden="1" w:defUnhideWhenUsed="1" w:defQFormat="0" w:count="276">
-    <w:lsdException w:name="Normal" w:semiHidden="0" w:uiPriority="0" w:unhideWhenUsed="0" w:qFormat="1"/>
-    <w:lsdException w:name="heading 1" w:semiHidden="0" w:uiPriority="9" w:unhideWhenUsed="0" w:qFormat="1"/>
-    <w:lsdException w:name="heading 2" w:uiPriority="9" w:qFormat="1"/>
-    <w:lsdException w:name="heading 3" w:uiPriority="9" w:qFormat="1"/>
-    <w:lsdException w:name="heading 4" w:uiPriority="9" w:qFormat="1"/>
-    <w:lsdException w:name="heading 5" w:uiPriority="9" w:qFormat="1"/>
-    <w:lsdException w:name="heading 6" w:uiPriority="9" w:qFormat="1"/>
-    <w:lsdException w:name="heading 7" w:uiPriority="9" w:qFormat="1"/>
-    <w:lsdException w:name="heading 8" w:uiPriority="9" w:qFormat="1"/>
-    <w:lsdException w:name="heading 9" w:uiPriority="9" w:qFormat="1"/>
-    <w:lsdException w:name="toc 1" w:uiPriority="39"/>
-    <w:lsdException w:name="toc 2" w:uiPriority="39"/>
-    <w:lsdException w:name="toc 3" w:uiPriority="39"/>
-    <w:lsdException w:name="toc 4" w:uiPriority="39"/>
-    <w:lsdException w:name="toc 5" w:uiPriority="39"/>
-    <w:lsdException w:name="toc 6" w:uiPriority="39"/>
-    <w:lsdException w:name="toc 7" w:uiPriority="39"/>
-    <w:lsdException w:name="toc 8" w:uiPriority="39"/>
-    <w:lsdException w:name="toc 9" w:uiPriority="39"/>
-    <w:lsdException w:name="caption" w:uiPriority="35" w:qFormat="1"/>
-    <w:lsdException w:name="Title" w:semiHidden="0" w:uiPriority="10" w:unhideWhenUsed="0" w:qFormat="1"/>
-    <w:lsdException w:name="Default Paragraph Font" w:uiPriority="1"/>
-    <w:lsdException w:name="Subtitle" w:semiHidden="0" w:uiPriority="11" w:unhideWhenUsed="0" w:qFormat="1"/>
-    <w:lsdException w:name="Strong" w:semiHidden="0" w:uiPriority="22" w:unhideWhenUsed="0" w:qFormat="1"/>
-    <w:lsdException w:name="Emphasis" w:semiHidden="0" w:uiPriority="20" w:unhideWhenUsed="0" w:qFormat="1"/>
-    <w:lsdException w:name="Table Grid" w:semiHidden="0" w:uiPriority="59" w:unhideWhenUsed="0"/>
-    <w:lsdException w:name="Placeholder Text" w:unhideWhenUsed="0"/>
-    <w:lsdException w:name="No Spacing" w:semiHidden="0" w:uiPriority="1" w:unhideWhenUsed="0" w:qFormat="1"/>
-    <w:lsdException w:name="Light Shading" w:semiHidden="0" w:uiPriority="60" w:unhideWhenUsed="0"/>
-    <w:lsdException w:name="Light List" w:semiHidden="0" w:uiPriority="61" w:unhideWhenUsed="0"/>
-    <w:lsdException w:name="Light Grid" w:semiHidden="0" w:uiPriority="62" w:unhideWhenUsed="0"/>
-    <w:lsdException w:name="Medium Shading 1" w:semiHidden="0" w:uiPriority="63" w:unhideWhenUsed="0"/>
-    <w:lsdException w:name="Medium Shading 2" w:semiHidden="0" w:uiPriority="64" w:unhideWhenUsed="0"/>
-    <w:lsdException w:name="Medium List 1" w:semiHidden="0" w:uiPriority="65" w:unhideWhenUsed="0"/>
-    <w:lsdException w:name="Medium List 2" w:semiHidden="0" w:uiPriority="66" w:unhideWhenUsed="0"/>
-    <w:lsdException w:name="Medium Grid 1" w:semiHidden="0" w:uiPriority="67" w:unhideWhenUsed="0"/>
-    <w:lsdException w:name="Medium Grid 2" w:semiHidden="0" w:uiPriority="68" w:unhideWhenUsed="0"/>
-    <w:lsdException w:name="Medium Grid 3" w:semiHidden="0" w:uiPriority="69" w:unhideWhenUsed="0"/>
-    <w:lsdException w:name="Dark List" w:semiHidden="0" w:uiPriority="70" w:unhideWhenUsed="0"/>
-    <w:lsdException w:name="Colorful Shading" w:semiHidden="0" w:uiPriority="71" w:unhideWhenUsed="0"/>
-    <w:lsdException w:name="Colorful List" w:semiHidden="0" w:uiPriority="72" w:unhideWhenUsed="0"/>
-    <w:lsdException w:name="Colorful Grid" w:semiHidden="0" w:uiPriority="73" w:unhideWhenUsed="0"/>
-    <w:lsdException w:name="Light Shading Accent 1" w:semiHidden="0" w:uiPriority="60" w:unhideWhenUsed="0"/>
-    <w:lsdException w:name="Light List Accent 1" w:semiHidden="0" w:uiPriority="61" w:unhideWhenUsed="0"/>
-    <w:lsdException w:name="Light Grid Accent 1" w:semiHidden="0" w:uiPriority="62" w:unhideWhenUsed="0"/>
-    <w:lsdException w:name="Medium Shading 1 Accent 1" w:semiHidden="0" w:uiPriority="63" w:unhideWhenUsed="0"/>
-    <w:lsdException w:name="Medium Shading 2 Accent 1" w:semiHidden="0" w:uiPriority="64" w:unhideWhenUsed="0"/>
-    <w:lsdException w:name="Medium List 1 Accent 1" w:semiHidden="0" w:uiPriority="65" w:unhideWhenUsed="0"/>
-    <w:lsdException w:name="Revision" w:unhideWhenUsed="0"/>
-    <w:lsdException w:name="List Paragraph" w:semiHidden="0" w:uiPriority="34" w:unhideWhenUsed="0" w:qFormat="1"/>
-    <w:lsdException w:name="Quote" w:semiHidden="0" w:uiPriority="29" w:unhideWhenUsed="0" w:qFormat="1"/>
-    <w:lsdException w:name="Intense Quote" w:semiHidden="0" w:uiPriority="30" w:unhideWhenUsed="0" w:qFormat="1"/>
-    <w:lsdException w:name="Medium List 2 Accent 1" w:semiHidden="0" w:uiPriority="66" w:unhideWhenUsed="0"/>
-    <w:lsdException w:name="Medium Grid 1 Accent 1" w:semiHidden="0" w:uiPriority="67" w:unhideWhenUsed="0"/>
-    <w:lsdException w:name="Medium Grid 2 Accent 1" w:semiHidden="0" w:uiPriority="68" w:unhideWhenUsed="0"/>
-    <w:lsdException w:name="Medium Grid 3 Accent 1" w:semiHidden="0" w:uiPriority="69" w:unhideWhenUsed="0"/>
-    <w:lsdException w:name="Dark List Accent 1" w:semiHidden="0" w:uiPriority="70" w:unhideWhenUsed="0"/>
-    <w:lsdException w:name="Colorful Shading Accent 1" w:semiHidden="0" w:uiPriority="71" w:unhideWhenUsed="0"/>
-    <w:lsdException w:name="Colorful List Accent 1" w:semiHidden="0" w:uiPriority="72" w:unhideWhenUsed="0"/>
-    <w:lsdException w:name="Colorful Grid Accent 1" w:semiHidden="0" w:uiPriority="73" w:unhideWhenUsed="0"/>
-    <w:lsdException w:name="Light Shading Accent 2" w:semiHidden="0" w:uiPriority="60" w:unhideWhenUsed="0"/>
-    <w:lsdException w:name="Light List Accent 2" w:semiHidden="0" w:uiPriority="61" w:unhideWhenUsed="0"/>
-    <w:lsdException w:name="Light Grid Accent 2" w:semiHidden="0" w:uiPriority="62" w:unhideWhenUsed="0"/>
-    <w:lsdException w:name="Medium Shading 1 Accent 2" w:semiHidden="0" w:uiPriority="63" w:unhideWhenUsed="0"/>
-    <w:lsdException w:name="Medium Shading 2 Accent 2" w:semiHidden="0" w:uiPriority="64" w:unhideWhenUsed="0"/>
-    <w:lsdException w:name="Medium List 1 Accent 2" w:semiHidden="0" w:uiPriority="65" w:unhideWhenUsed="0"/>
-    <w:lsdException w:name="Medium List 2 Accent 2" w:semiHidden="0" w:uiPriority="66" w:unhideWhenUsed="0"/>
-    <w:lsdException w:name="Medium Grid 1 Accent 2" w:semiHidden="0" w:uiPriority="67" w:unhideWhenUsed="0"/>
-    <w:lsdException w:name="Medium Grid 2 Accent 2" w:semiHidden="0" w:uiPriority="68" w:unhideWhenUsed="0"/>
-    <w:lsdException w:name="Medium Grid 3 Accent 2" w:semiHidden="0" w:uiPriority="69" w:unhideWhenUsed="0"/>
-    <w:lsdException w:name="Dark List Accent 2" w:semiHidden="0" w:uiPriority="70" w:unhideWhenUsed="0"/>
-    <w:lsdException w:name="Colorful Shading Accent 2" w:semiHidden="0" w:uiPriority="71" w:unhideWhenUsed="0"/>
-    <w:lsdException w:name="Colorful List Accent 2" w:semiHidden="0" w:uiPriority="72" w:unhideWhenUsed="0"/>
-    <w:lsdException w:name="Colorful Grid Accent 2" w:semiHidden="0" w:uiPriority="73" w:unhideWhenUsed="0"/>
-    <w:lsdException w:name="Light Shading Accent 3" w:semiHidden="0" w:uiPriority="60" w:unhideWhenUsed="0"/>
-    <w:lsdException w:name="Light List Accent 3" w:semiHidden="0" w:uiPriority="61" w:unhideWhenUsed="0"/>
-    <w:lsdException w:name="Light Grid Accent 3" w:semiHidden="0" w:uiPriority="62" w:unhideWhenUsed="0"/>
-    <w:lsdException w:name="Medium Shading 1 Accent 3" w:semiHidden="0" w:uiPriority="63" w:unhideWhenUsed="0"/>
-    <w:lsdException w:name="Medium Shading 2 Accent 3" w:semiHidden="0" w:uiPriority="64" w:unhideWhenUsed="0"/>
-    <w:lsdException w:name="Medium List 1 Accent 3" w:semiHidden="0" w:uiPriority="65" w:unhideWhenUsed="0"/>
-    <w:lsdException w:name="Medium List 2 Accent 3" w:semiHidden="0" w:uiPriority="66" w:unhideWhenUsed="0"/>
-    <w:lsdException w:name="Medium Grid 1 Accent 3" w:semiHidden="0" w:uiPriority="67" w:unhideWhenUsed="0"/>
-    <w:lsdException w:name="Medium Grid 2 Accent 3" w:semiHidden="0" w:uiPriority="68" w:unhideWhenUsed="0"/>
-    <w:lsdException w:name="Medium Grid 3 Accent 3" w:semiHidden="0" w:uiPriority="69" w:unhideWhenUsed="0"/>
-    <w:lsdException w:name="Dark List Accent 3" w:semiHidden="0" w:uiPriority="70" w:unhideWhenUsed="0"/>
-    <w:lsdException w:name="Colorful Shading Accent 3" w:semiHidden="0" w:uiPriority="71" w:unhideWhenUsed="0"/>
-    <w:lsdException w:name="Colorful List Accent 3" w:semiHidden="0" w:uiPriority="72" w:unhideWhenUsed="0"/>
-    <w:lsdException w:name="Colorful Grid Accent 3" w:semiHidden="0" w:uiPriority="73" w:unhideWhenUsed="0"/>
-    <w:lsdException w:name="Light Shading Accent 4" w:semiHidden="0" w:uiPriority="60" w:unhideWhenUsed="0"/>
-    <w:lsdException w:name="Light List Accent 4" w:semiHidden="0" w:uiPriority="61" w:unhideWhenUsed="0"/>
-    <w:lsdException w:name="Light Grid Accent 4" w:semiHidden="0" w:uiPriority="62" w:unhideWhenUsed="0"/>
-    <w:lsdException w:name="Medium Shading 1 Accent 4" w:semiHidden="0" w:uiPriority="63" w:unhideWhenUsed="0"/>
-    <w:lsdException w:name="Medium Shading 2 Accent 4" w:semiHidden="0" w:uiPriority="64" w:unhideWhenUsed="0"/>
-    <w:lsdException w:name="Medium List 1 Accent 4" w:semiHidden="0" w:uiPriority="65" w:unhideWhenUsed="0"/>
-    <w:lsdException w:name="Medium List 2 Accent 4" w:semiHidden="0" w:uiPriority="66" w:unhideWhenUsed="0"/>
-    <w:lsdException w:name="Medium Grid 1 Accent 4" w:semiHidden="0" w:uiPriority="67" w:unhideWhenUsed="0"/>
-    <w:lsdException w:name="Medium Grid 2 Accent 4" w:semiHidden="0" w:uiPriority="68" w:unhideWhenUsed="0"/>
-    <w:lsdException w:name="Medium Grid 3 Accent 4" w:semiHidden="0" w:uiPriority="69" w:unhideWhenUsed="0"/>
-    <w:lsdException w:name="Dark List Accent 4" w:semiHidden="0" w:uiPriority="70" w:unhideWhenUsed="0"/>
-    <w:lsdException w:name="Colorful Shading Accent 4" w:semiHidden="0" w:uiPriority="71" w:unhideWhenUsed="0"/>
-    <w:lsdException w:name="Colorful List Accent 4" w:semiHidden="0" w:uiPriority="72" w:unhideWhenUsed="0"/>
-    <w:lsdException w:name="Colorful Grid Accent 4" w:semiHidden="0" w:uiPriority="73" w:unhideWhenUsed="0"/>
-    <w:lsdException w:name="Light Shading Accent 5" w:semiHidden="0" w:uiPriority="60" w:unhideWhenUsed="0"/>
-    <w:lsdException w:name="Light List Accent 5" w:semiHidden="0" w:uiPriority="61" w:unhideWhenUsed="0"/>
-    <w:lsdException w:name="Light Grid Accent 5" w:semiHidden="0" w:uiPriority="62" w:unhideWhenUsed="0"/>
-    <w:lsdException w:name="Medium Shading 1 Accent 5" w:semiHidden="0" w:uiPriority="63" w:unhideWhenUsed="0"/>
-    <w:lsdException w:name="Medium Shading 2 Accent 5" w:semiHidden="0" w:uiPriority="64" w:unhideWhenUsed="0"/>
-    <w:lsdException w:name="Medium List 1 Accent 5" w:semiHidden="0" w:uiPriority="65" w:unhideWhenUsed="0"/>
-    <w:lsdException w:name="Medium List 2 Accent 5" w:semiHidden="0" w:uiPriority="66" w:unhideWhenUsed="0"/>
-    <w:lsdException w:name="Medium Grid 1 Accent 5" w:semiHidden="0" w:uiPriority="67" w:unhideWhenUsed="0"/>
-    <w:lsdException w:name="Medium Grid 2 Accent 5" w:semiHidden="0" w:uiPriority="68" w:unhideWhenUsed="0"/>
-    <w:lsdException w:name="Medium Grid 3 Accent 5" w:semiHidden="0" w:uiPriority="69" w:unhideWhenUsed="0"/>
-    <w:lsdException w:name="Dark List Accent 5" w:semiHidden="0" w:uiPriority="70" w:unhideWhenUsed="0"/>
-    <w:lsdException w:name="Colorful Shading Accent 5" w:semiHidden="0" w:uiPriority="71" w:unhideWhenUsed="0"/>
-    <w:lsdException w:name="Colorful List Accent 5" w:semiHidden="0" w:uiPriority="72" w:unhideWhenUsed="0"/>
-    <w:lsdException w:name="Colorful Grid Accent 5" w:semiHidden="0" w:uiPriority="73" w:unhideWhenUsed="0"/>
-    <w:lsdException w:name="Light Shading Accent 6" w:semiHidden="0" w:uiPriority="60" w:unhideWhenUsed="0"/>
-    <w:lsdException w:name="Light List Accent 6" w:semiHidden="0" w:uiPriority="61" w:unhideWhenUsed="0"/>
-    <w:lsdException w:name="Light Grid Accent 6" w:semiHidden="0" w:uiPriority="62" w:unhideWhenUsed="0"/>
-    <w:lsdException w:name="Medium Shading 1 Accent 6" w:semiHidden="0" w:uiPriority="63" w:unhideWhenUsed="0"/>
-    <w:lsdException w:name="Medium Shading 2 Accent 6" w:semiHidden="0" w:uiPriority="64" w:unhideWhenUsed="0"/>
-    <w:lsdException w:name="Medium List 1 Accent 6" w:semiHidden="0" w:uiPriority="65" w:unhideWhenUsed="0"/>
-    <w:lsdException w:name="Medium List 2 Accent 6" w:semiHidden="0" w:uiPriority="66" w:unhideWhenUsed="0"/>
-    <w:lsdException w:name="Medium Grid 1 Accent 6" w:semiHidden="0" w:uiPriority="67" w:unhideWhenUsed="0"/>
-    <w:lsdException w:name="Medium Grid 2 Accent 6" w:semiHidden="0" w:uiPriority="68" w:unhideWhenUsed="0"/>
-    <w:lsdException w:name="Medium Grid 3 Accent 6" w:semiHidden="0" w:uiPriority="69" w:unhideWhenUsed="0"/>
-    <w:lsdException w:name="Dark List Accent 6" w:semiHidden="0" w:uiPriority="70" w:unhideWhenUsed="0"/>
-    <w:lsdException w:name="Colorful Shading Accent 6" w:semiHidden="0" w:uiPriority="71" w:unhideWhenUsed="0"/>
-    <w:lsdException w:name="Colorful List Accent 6" w:semiHidden="0" w:uiPriority="72" w:unhideWhenUsed="0"/>
-    <w:lsdException w:name="Colorful Grid Accent 6" w:semiHidden="0" w:uiPriority="73" w:unhideWhenUsed="0"/>
-    <w:lsdException w:name="Subtle Emphasis" w:semiHidden="0" w:uiPriority="19" w:unhideWhenUsed="0" w:qFormat="1"/>
-    <w:lsdException w:name="Intense Emphasis" w:semiHidden="0" w:uiPriority="21" w:unhideWhenUsed="0" w:qFormat="1"/>
-    <w:lsdException w:name="Subtle Reference" w:semiHidden="0" w:uiPriority="31" w:unhideWhenUsed="0" w:qFormat="1"/>
-    <w:lsdException w:name="Intense Reference" w:semiHidden="0" w:uiPriority="32" w:unhideWhenUsed="0" w:qFormat="1"/>
-    <w:lsdException w:name="Book Title" w:semiHidden="0" w:uiPriority="33" w:unhideWhenUsed="0" w:qFormat="1"/>
-    <w:lsdException w:name="Bibliography" w:uiPriority="37"/>
-    <w:lsdException w:name="TOC Heading" w:uiPriority="39" w:qFormat="1"/>
-  </w:latentStyles>
+  <w:latentStyles w:defLockedState="0" w:defUIPriority="0" w:defSemiHidden="0" w:defUnhideWhenUsed="0" w:defQFormat="0" w:count="276"/>
   <w:style w:type="paragraph" w:default="1" w:styleId="Normal">
     <w:name w:val="Normal"/>
     <w:qFormat/>
@@ -1885,7 +2789,7 @@
 </file>
 
 <file path=customXml/itemProps1.xml><?xml version="1.0" encoding="utf-8"?>
-<ds:datastoreItem xmlns:ds="http://schemas.openxmlformats.org/officeDocument/2006/customXml" ds:itemID="{054F6C6D-A9C2-0F4A-A761-7609CC9A7CAE}">
+<ds:datastoreItem xmlns:ds="http://schemas.openxmlformats.org/officeDocument/2006/customXml" ds:itemID="{D1E69BE0-0600-274B-BF99-DBE66BD5CDFD}">
   <ds:schemaRefs>
     <ds:schemaRef ds:uri="http://schemas.openxmlformats.org/officeDocument/2006/bibliography"/>
   </ds:schemaRefs>

</xml_diff>

<commit_message>
fixed coworking image, worked on wrapper div
</commit_message>
<xml_diff>
--- a/Final Project Files/Homepage w examples.docx
+++ b/Final Project Files/Homepage w examples.docx
@@ -51,10 +51,89 @@
       <w:pPr>
         <w:ind w:right="-720"/>
       </w:pPr>
-      <w:r>
-        <w:t>{ What’s Not to Love? }</w:t>
-      </w:r>
-    </w:p>
+    </w:p>
+    <w:tbl>
+      <w:tblPr>
+        <w:tblStyle w:val="TableGrid"/>
+        <w:tblpPr w:leftFromText="180" w:rightFromText="180" w:vertAnchor="text" w:horzAnchor="page" w:tblpX="973" w:tblpY="295"/>
+        <w:tblW w:w="0" w:type="auto"/>
+        <w:tblLook w:val="00BF"/>
+      </w:tblPr>
+      <w:tblGrid>
+        <w:gridCol w:w="1998"/>
+        <w:gridCol w:w="2160"/>
+        <w:gridCol w:w="2250"/>
+        <w:gridCol w:w="2160"/>
+        <w:gridCol w:w="1530"/>
+      </w:tblGrid>
+      <w:tr>
+        <w:tc>
+          <w:tcPr>
+            <w:tcW w:w="1998" w:type="dxa"/>
+          </w:tcPr>
+          <w:p>
+            <w:pPr>
+              <w:ind w:right="-720"/>
+            </w:pPr>
+            <w:r>
+              <w:t>Movies</w:t>
+            </w:r>
+          </w:p>
+        </w:tc>
+        <w:tc>
+          <w:tcPr>
+            <w:tcW w:w="2160" w:type="dxa"/>
+          </w:tcPr>
+          <w:p>
+            <w:pPr>
+              <w:ind w:right="-720"/>
+            </w:pPr>
+            <w:r>
+              <w:t>TV Shows</w:t>
+            </w:r>
+          </w:p>
+        </w:tc>
+        <w:tc>
+          <w:tcPr>
+            <w:tcW w:w="2250" w:type="dxa"/>
+          </w:tcPr>
+          <w:p>
+            <w:pPr>
+              <w:ind w:right="-720"/>
+            </w:pPr>
+            <w:r>
+              <w:t>Genre</w:t>
+            </w:r>
+          </w:p>
+        </w:tc>
+        <w:tc>
+          <w:tcPr>
+            <w:tcW w:w="2160" w:type="dxa"/>
+          </w:tcPr>
+          <w:p>
+            <w:pPr>
+              <w:ind w:right="-720"/>
+            </w:pPr>
+            <w:r>
+              <w:t>Release Date</w:t>
+            </w:r>
+          </w:p>
+        </w:tc>
+        <w:tc>
+          <w:tcPr>
+            <w:tcW w:w="1530" w:type="dxa"/>
+          </w:tcPr>
+          <w:p>
+            <w:pPr>
+              <w:ind w:right="-720"/>
+            </w:pPr>
+            <w:r>
+              <w:t>Recipes</w:t>
+            </w:r>
+          </w:p>
+        </w:tc>
+      </w:tr>
+    </w:tbl>
     <w:p>
       <w:pPr>
         <w:ind w:right="-720"/>
@@ -62,57 +141,21 @@
     </w:p>
     <w:p>
       <w:pPr>
-        <w:ind w:right="-720"/>
-      </w:pPr>
-    </w:p>
-    <w:p>
-      <w:pPr>
         <w:ind w:left="-540" w:right="-720"/>
       </w:pPr>
       <w:r>
-        <w:rPr>
-          <w:noProof/>
-        </w:rPr>
-        <w:pict>
-          <v:shape id="_x0000_s1030" type="#_x0000_t202" style="position:absolute;left:0;text-align:left;margin-left:558pt;margin-top:5.65pt;width:2in;height:17.65pt;z-index:251659264;mso-wrap-edited:f;mso-position-horizontal:absolute;mso-position-vertical:absolute" wrapcoords="0 0 21600 0 21600 21600 0 21600 0 0" filled="f" strokecolor="black [3213]">
-            <v:fill o:detectmouseclick="t"/>
-            <v:textbox style="mso-next-textbox:#_x0000_s1030" inset=",7.2pt,,7.2pt">
-              <w:txbxContent>
-                <w:p/>
-              </w:txbxContent>
-            </v:textbox>
-            <w10:wrap type="tight"/>
-          </v:shape>
-        </w:pict>
-      </w:r>
-      <w:r>
-        <w:t>Movies</w:t>
-      </w:r>
-      <w:r>
         <w:tab/>
       </w:r>
       <w:r>
         <w:tab/>
       </w:r>
       <w:r>
-        <w:t xml:space="preserve"> </w:t>
-      </w:r>
-      <w:r>
-        <w:t>TV Shows</w:t>
-      </w:r>
-      <w:r>
         <w:tab/>
       </w:r>
       <w:r>
         <w:tab/>
       </w:r>
       <w:r>
-        <w:t xml:space="preserve"> </w:t>
-      </w:r>
-      <w:r>
-        <w:t>Genre</w:t>
-      </w:r>
-      <w:r>
         <w:tab/>
       </w:r>
       <w:r>
@@ -122,23 +165,28 @@
         <w:tab/>
       </w:r>
       <w:r>
-        <w:t>Release Date</w:t>
-      </w:r>
-      <w:r>
         <w:tab/>
       </w:r>
       <w:r>
         <w:tab/>
       </w:r>
       <w:r>
-        <w:t>Recipes</w:t>
-      </w:r>
-      <w:r>
         <w:tab/>
       </w:r>
       <w:r>
         <w:tab/>
-        <w:t xml:space="preserve">Search: </w:t>
+      </w:r>
+      <w:r>
+        <w:tab/>
+      </w:r>
+      <w:r>
+        <w:tab/>
+      </w:r>
+      <w:r>
+        <w:tab/>
+      </w:r>
+      <w:r>
+        <w:tab/>
       </w:r>
     </w:p>
     <w:tbl>
@@ -677,6 +725,25 @@
       <w:pPr>
         <w:ind w:right="-720"/>
       </w:pPr>
+      <w:r>
+        <w:rPr>
+          <w:noProof/>
+        </w:rPr>
+        <w:pict>
+          <v:shape id="_x0000_s1030" type="#_x0000_t202" style="position:absolute;margin-left:42.45pt;margin-top:15.45pt;width:2in;height:17.65pt;z-index:251659264;mso-wrap-edited:f;mso-position-horizontal:absolute;mso-position-vertical:absolute" wrapcoords="0 0 21600 0 21600 21600 0 21600 0 0" filled="f" strokecolor="black [3213]">
+            <v:fill o:detectmouseclick="t"/>
+            <v:textbox style="mso-next-textbox:#_x0000_s1030" inset=",7.2pt,,7.2pt">
+              <w:txbxContent>
+                <w:p/>
+              </w:txbxContent>
+            </v:textbox>
+            <w10:wrap type="tight"/>
+          </v:shape>
+        </w:pict>
+      </w:r>
+      <w:r>
+        <w:t>Search:</w:t>
+      </w:r>
     </w:p>
     <w:p>
       <w:pPr>
@@ -711,6 +778,13 @@
         <w:tab/>
         <w:t xml:space="preserve"> </w:t>
       </w:r>
+    </w:p>
+    <w:p>
+      <w:pPr>
+        <w:tabs>
+          <w:tab w:val="left" w:pos="5927"/>
+        </w:tabs>
+      </w:pPr>
     </w:p>
     <w:p>
       <w:pPr>
@@ -1203,10 +1277,7 @@
                     <w:jc w:val="center"/>
                   </w:pPr>
                   <w:r>
-                    <w:t xml:space="preserve">Rental: </w:t>
-                  </w:r>
-                  <w:r>
-                    <w:t>Casper</w:t>
+                    <w:t xml:space="preserve"> Casper</w:t>
                   </w:r>
                 </w:p>
               </w:txbxContent>
@@ -1882,10 +1953,7 @@
                     <w:jc w:val="center"/>
                   </w:pPr>
                   <w:r>
-                    <w:t>In Theaters</w:t>
-                  </w:r>
-                  <w:r>
-                    <w:t>: Sausage Party</w:t>
+                    <w:t>In Theaters: Sausage Party</w:t>
                   </w:r>
                 </w:p>
               </w:txbxContent>

</xml_diff>